<commit_message>
hướng dẫn cài đặt part2 nhưng chưa xong được...
</commit_message>
<xml_diff>
--- a/L46.docx
+++ b/L46.docx
@@ -13,15 +13,7 @@
           <w:b/>
           <w:sz w:val="40"/>
         </w:rPr>
-        <w:t>BÁO CÁO BÀI TẬP LỚN</w:t>
-      </w:r>
-      <w:r>
-        <w:rPr>
-          <w:rFonts w:ascii="Times New Roman" w:eastAsia="Times New Roman" w:hAnsi="Times New Roman" w:cs="Times New Roman"/>
-          <w:b/>
-          <w:sz w:val="40"/>
-        </w:rPr>
-        <w:t xml:space="preserve"> </w:t>
+        <w:t xml:space="preserve">BÁO CÁO BÀI TẬP LỚN </w:t>
       </w:r>
     </w:p>
     <w:p>
@@ -1500,45 +1492,31 @@
         <w:spacing w:after="0"/>
         <w:ind w:left="1441"/>
       </w:pPr>
-      <w:r>
-        <w:rPr>
-          <w:rFonts w:ascii="Times New Roman" w:eastAsia="Times New Roman" w:hAnsi="Times New Roman" w:cs="Times New Roman"/>
-          <w:sz w:val="30"/>
-        </w:rPr>
-        <w:t xml:space="preserve"> </w:t>
-      </w:r>
-    </w:p>
-    <w:p>
-      <w:pPr>
-        <w:spacing w:after="38"/>
-        <w:ind w:left="1441"/>
-      </w:pPr>
-      <w:r>
-        <w:rPr>
-          <w:rFonts w:ascii="Times New Roman" w:eastAsia="Times New Roman" w:hAnsi="Times New Roman" w:cs="Times New Roman"/>
-          <w:sz w:val="30"/>
-        </w:rPr>
-        <w:t xml:space="preserve"> </w:t>
-      </w:r>
     </w:p>
     <w:p>
       <w:pPr>
         <w:spacing w:after="17" w:line="267" w:lineRule="auto"/>
         <w:ind w:left="1436" w:right="1052" w:hanging="10"/>
-      </w:pPr>
-      <w:r>
-        <w:rPr>
+        <w:rPr>
+          <w:b/>
+          <w:bCs/>
+        </w:rPr>
+      </w:pPr>
+      <w:r>
+        <w:rPr>
+          <w:b/>
+          <w:bCs/>
           <w:noProof/>
         </w:rPr>
         <w:lastRenderedPageBreak/>
         <w:drawing>
-          <wp:anchor distT="0" distB="0" distL="114300" distR="114300" simplePos="0" relativeHeight="251660288" behindDoc="0" locked="0" layoutInCell="1" allowOverlap="0" wp14:anchorId="254E1FDD" wp14:editId="41291895">
+          <wp:anchor distT="0" distB="0" distL="114300" distR="114300" simplePos="0" relativeHeight="251660288" behindDoc="0" locked="0" layoutInCell="1" allowOverlap="0" wp14:anchorId="254E1FDD" wp14:editId="5F05DB5D">
             <wp:simplePos x="0" y="0"/>
             <wp:positionH relativeFrom="page">
-              <wp:posOffset>1828800</wp:posOffset>
+              <wp:posOffset>1509204</wp:posOffset>
             </wp:positionH>
             <wp:positionV relativeFrom="page">
-              <wp:posOffset>914400</wp:posOffset>
+              <wp:posOffset>967666</wp:posOffset>
             </wp:positionV>
             <wp:extent cx="5943600" cy="3341370"/>
             <wp:effectExtent l="0" t="0" r="0" b="0"/>
@@ -1575,16 +1553,37 @@
       </w:r>
       <w:r>
         <w:rPr>
+          <w:rFonts w:ascii="Times New Roman" w:eastAsia="Times New Roman" w:hAnsi="Times New Roman" w:cs="Times New Roman"/>
+          <w:b/>
+          <w:bCs/>
+          <w:sz w:val="30"/>
+        </w:rPr>
+        <w:t xml:space="preserve">Tạo mới một Diễn đàn </w:t>
+      </w:r>
+    </w:p>
+    <w:p>
+      <w:pPr>
+        <w:spacing w:after="17" w:line="267" w:lineRule="auto"/>
+        <w:ind w:left="1436" w:right="1052" w:hanging="10"/>
+        <w:rPr>
+          <w:b/>
+          <w:bCs/>
+        </w:rPr>
+      </w:pPr>
+      <w:r>
+        <w:rPr>
+          <w:b/>
+          <w:bCs/>
           <w:noProof/>
         </w:rPr>
         <w:drawing>
-          <wp:anchor distT="0" distB="0" distL="114300" distR="114300" simplePos="0" relativeHeight="251661312" behindDoc="0" locked="0" layoutInCell="1" allowOverlap="0" wp14:anchorId="60A0E7EA" wp14:editId="17EDE968">
+          <wp:anchor distT="0" distB="0" distL="114300" distR="114300" simplePos="0" relativeHeight="251661312" behindDoc="0" locked="0" layoutInCell="1" allowOverlap="0" wp14:anchorId="60A0E7EA" wp14:editId="72C3ED7E">
             <wp:simplePos x="0" y="0"/>
-            <wp:positionH relativeFrom="page">
-              <wp:posOffset>1828800</wp:posOffset>
+            <wp:positionH relativeFrom="margin">
+              <wp:posOffset>587664</wp:posOffset>
             </wp:positionH>
             <wp:positionV relativeFrom="page">
-              <wp:posOffset>4978527</wp:posOffset>
+              <wp:posOffset>4987228</wp:posOffset>
             </wp:positionV>
             <wp:extent cx="5943600" cy="3341370"/>
             <wp:effectExtent l="0" t="0" r="0" b="0"/>
@@ -1622,42 +1621,12 @@
       <w:r>
         <w:rPr>
           <w:rFonts w:ascii="Times New Roman" w:eastAsia="Times New Roman" w:hAnsi="Times New Roman" w:cs="Times New Roman"/>
-          <w:sz w:val="30"/>
-        </w:rPr>
-        <w:t xml:space="preserve">Tạo mới một Diễn đàn </w:t>
-      </w:r>
-    </w:p>
-    <w:p>
-      <w:pPr>
-        <w:spacing w:before="34" w:after="21"/>
-        <w:ind w:left="1441"/>
-      </w:pPr>
-      <w:r>
-        <w:rPr>
-          <w:rFonts w:ascii="Times New Roman" w:eastAsia="Times New Roman" w:hAnsi="Times New Roman" w:cs="Times New Roman"/>
-          <w:sz w:val="30"/>
-        </w:rPr>
-        <w:t xml:space="preserve"> </w:t>
-      </w:r>
-    </w:p>
-    <w:p>
-      <w:pPr>
-        <w:spacing w:after="17" w:line="267" w:lineRule="auto"/>
-        <w:ind w:left="1436" w:right="1052" w:hanging="10"/>
-      </w:pPr>
-      <w:r>
-        <w:rPr>
-          <w:rFonts w:ascii="Times New Roman" w:eastAsia="Times New Roman" w:hAnsi="Times New Roman" w:cs="Times New Roman"/>
+          <w:b/>
+          <w:bCs/>
           <w:sz w:val="30"/>
         </w:rPr>
         <w:t xml:space="preserve">Diễn đàn do tôi tạo ra </w:t>
       </w:r>
-    </w:p>
-    <w:p>
-      <w:pPr>
-        <w:spacing w:after="0"/>
-        <w:ind w:left="1441"/>
-      </w:pPr>
       <w:r>
         <w:rPr>
           <w:rFonts w:ascii="Times New Roman" w:eastAsia="Times New Roman" w:hAnsi="Times New Roman" w:cs="Times New Roman"/>
@@ -1700,35 +1669,34 @@
     <w:p>
       <w:pPr>
         <w:spacing w:after="36"/>
-        <w:ind w:left="1441"/>
-      </w:pPr>
-      <w:r>
-        <w:rPr>
-          <w:rFonts w:ascii="Times New Roman" w:eastAsia="Times New Roman" w:hAnsi="Times New Roman" w:cs="Times New Roman"/>
-          <w:b/>
-          <w:sz w:val="30"/>
+      </w:pPr>
+      <w:r>
+        <w:rPr>
+          <w:rFonts w:ascii="Times New Roman" w:eastAsia="Times New Roman" w:hAnsi="Times New Roman" w:cs="Times New Roman"/>
+          <w:b/>
+          <w:sz w:val="30"/>
+        </w:rPr>
+        <w:t xml:space="preserve"> </w:t>
+      </w:r>
+    </w:p>
+    <w:p>
+      <w:pPr>
+        <w:spacing w:after="17" w:line="267" w:lineRule="auto"/>
+        <w:ind w:right="1052"/>
+      </w:pPr>
+      <w:r>
+        <w:rPr>
+          <w:noProof/>
         </w:rPr>
         <w:lastRenderedPageBreak/>
-        <w:t xml:space="preserve"> </w:t>
-      </w:r>
-    </w:p>
-    <w:p>
-      <w:pPr>
-        <w:spacing w:after="17" w:line="267" w:lineRule="auto"/>
-        <w:ind w:left="1436" w:right="1052" w:hanging="10"/>
-      </w:pPr>
-      <w:r>
-        <w:rPr>
-          <w:noProof/>
-        </w:rPr>
         <w:drawing>
-          <wp:anchor distT="0" distB="0" distL="114300" distR="114300" simplePos="0" relativeHeight="251662336" behindDoc="0" locked="0" layoutInCell="1" allowOverlap="0" wp14:anchorId="1D1FF5C1" wp14:editId="6E239EB7">
+          <wp:anchor distT="0" distB="0" distL="114300" distR="114300" simplePos="0" relativeHeight="251662336" behindDoc="0" locked="0" layoutInCell="1" allowOverlap="0" wp14:anchorId="1D1FF5C1" wp14:editId="10A86580">
             <wp:simplePos x="0" y="0"/>
-            <wp:positionH relativeFrom="page">
-              <wp:posOffset>1828800</wp:posOffset>
+            <wp:positionH relativeFrom="margin">
+              <wp:align>center</wp:align>
             </wp:positionH>
-            <wp:positionV relativeFrom="page">
-              <wp:posOffset>914400</wp:posOffset>
+            <wp:positionV relativeFrom="margin">
+              <wp:align>top</wp:align>
             </wp:positionV>
             <wp:extent cx="5943600" cy="3341370"/>
             <wp:effectExtent l="0" t="0" r="0" b="0"/>
@@ -1795,7 +1763,7 @@
     <w:p>
       <w:pPr>
         <w:spacing w:after="17" w:line="267" w:lineRule="auto"/>
-        <w:ind w:left="1436" w:right="1052" w:hanging="10"/>
+        <w:ind w:right="1052"/>
       </w:pPr>
       <w:r>
         <w:rPr>
@@ -1824,16 +1792,39 @@
       </w:pPr>
       <w:r>
         <w:rPr>
+          <w:rFonts w:ascii="Times New Roman" w:eastAsia="Times New Roman" w:hAnsi="Times New Roman" w:cs="Times New Roman"/>
+          <w:b/>
+          <w:color w:val="333333"/>
+          <w:sz w:val="30"/>
+        </w:rPr>
+        <w:t>Microsoft Edge</w:t>
+      </w:r>
+      <w:r>
+        <w:rPr>
+          <w:rFonts w:ascii="Times New Roman" w:eastAsia="Times New Roman" w:hAnsi="Times New Roman" w:cs="Times New Roman"/>
+          <w:b/>
+          <w:sz w:val="30"/>
+        </w:rPr>
+        <w:t xml:space="preserve"> </w:t>
+      </w:r>
+    </w:p>
+    <w:p>
+      <w:pPr>
+        <w:spacing w:after="3"/>
+        <w:ind w:left="2146"/>
+      </w:pPr>
+      <w:r>
+        <w:rPr>
           <w:noProof/>
         </w:rPr>
         <w:drawing>
-          <wp:anchor distT="0" distB="0" distL="114300" distR="114300" simplePos="0" relativeHeight="251664384" behindDoc="0" locked="0" layoutInCell="1" allowOverlap="0" wp14:anchorId="29EB7EFE" wp14:editId="03D9E34F">
+          <wp:anchor distT="0" distB="0" distL="114300" distR="114300" simplePos="0" relativeHeight="251664384" behindDoc="0" locked="0" layoutInCell="1" allowOverlap="0" wp14:anchorId="29EB7EFE" wp14:editId="5CF5551B">
             <wp:simplePos x="0" y="0"/>
-            <wp:positionH relativeFrom="page">
-              <wp:posOffset>1948543</wp:posOffset>
+            <wp:positionH relativeFrom="margin">
+              <wp:align>center</wp:align>
             </wp:positionH>
             <wp:positionV relativeFrom="page">
-              <wp:posOffset>5965371</wp:posOffset>
+              <wp:posOffset>6009578</wp:posOffset>
             </wp:positionV>
             <wp:extent cx="5489449" cy="2862072"/>
             <wp:effectExtent l="0" t="0" r="0" b="0"/>
@@ -1868,29 +1859,6 @@
           </wp:anchor>
         </w:drawing>
       </w:r>
-      <w:r>
-        <w:rPr>
-          <w:rFonts w:ascii="Times New Roman" w:eastAsia="Times New Roman" w:hAnsi="Times New Roman" w:cs="Times New Roman"/>
-          <w:b/>
-          <w:color w:val="333333"/>
-          <w:sz w:val="30"/>
-        </w:rPr>
-        <w:t>Microsoft Edge</w:t>
-      </w:r>
-      <w:r>
-        <w:rPr>
-          <w:rFonts w:ascii="Times New Roman" w:eastAsia="Times New Roman" w:hAnsi="Times New Roman" w:cs="Times New Roman"/>
-          <w:b/>
-          <w:sz w:val="30"/>
-        </w:rPr>
-        <w:t xml:space="preserve"> </w:t>
-      </w:r>
-    </w:p>
-    <w:p>
-      <w:pPr>
-        <w:spacing w:after="3"/>
-        <w:ind w:left="2146"/>
-      </w:pPr>
     </w:p>
     <w:p>
       <w:pPr>
@@ -2953,9 +2921,7 @@
     </w:p>
     <w:p>
       <w:pPr>
-        <w:pStyle w:val="ListParagraph"/>
-        <w:spacing w:after="3"/>
-        <w:ind w:left="1095"/>
+        <w:spacing w:after="3"/>
         <w:rPr>
           <w:rFonts w:ascii="Times New Roman" w:hAnsi="Times New Roman" w:cs="Times New Roman"/>
           <w:color w:val="333333"/>
@@ -3246,8 +3212,725 @@
         <w:ind w:left="1095"/>
         <w:rPr>
           <w:rFonts w:ascii="Times New Roman" w:eastAsia="Times New Roman" w:hAnsi="Times New Roman" w:cs="Times New Roman"/>
-          <w:bCs/>
-          <w:color w:val="000000" w:themeColor="text1"/>
+          <w:b/>
+          <w:sz w:val="30"/>
+          <w:szCs w:val="30"/>
+        </w:rPr>
+      </w:pPr>
+    </w:p>
+    <w:p>
+      <w:pPr>
+        <w:spacing w:after="3"/>
+        <w:rPr>
+          <w:rFonts w:ascii="Times New Roman" w:eastAsia="Times New Roman" w:hAnsi="Times New Roman" w:cs="Times New Roman"/>
+          <w:b/>
+          <w:bCs/>
+          <w:sz w:val="30"/>
+          <w:szCs w:val="30"/>
+        </w:rPr>
+      </w:pPr>
+      <w:r>
+        <w:rPr>
+          <w:rFonts w:ascii="Times New Roman" w:hAnsi="Times New Roman" w:cs="Times New Roman"/>
+          <w:b/>
+          <w:bCs/>
+          <w:color w:val="252525"/>
+          <w:spacing w:val="3"/>
+          <w:sz w:val="30"/>
+          <w:szCs w:val="30"/>
+        </w:rPr>
+        <w:t>-Yêu cầu đầu tiên đối với phần mềm diễn đàn Nghị luận là cài đặt Docker để thực hiện điều đó, chạy các lệnh bên dưới:</w:t>
+      </w:r>
+    </w:p>
+    <w:p>
+      <w:pPr>
+        <w:spacing w:after="3"/>
+        <w:rPr>
+          <w:rFonts w:ascii="Times New Roman" w:eastAsia="Times New Roman" w:hAnsi="Times New Roman" w:cs="Times New Roman"/>
+          <w:bCs/>
+          <w:color w:val="FF0000"/>
+          <w:sz w:val="30"/>
+          <w:szCs w:val="30"/>
+        </w:rPr>
+      </w:pPr>
+      <w:r>
+        <w:rPr>
+          <w:rFonts w:ascii="Times New Roman" w:eastAsia="Times New Roman" w:hAnsi="Times New Roman" w:cs="Times New Roman"/>
+          <w:bCs/>
+          <w:color w:val="FF0000"/>
+          <w:sz w:val="30"/>
+          <w:szCs w:val="30"/>
+        </w:rPr>
+        <w:t>$sudo apt update</w:t>
+      </w:r>
+    </w:p>
+    <w:p>
+      <w:pPr>
+        <w:spacing w:after="3"/>
+        <w:rPr>
+          <w:rFonts w:ascii="Times New Roman" w:eastAsia="Times New Roman" w:hAnsi="Times New Roman" w:cs="Times New Roman"/>
+          <w:bCs/>
+          <w:sz w:val="30"/>
+          <w:szCs w:val="30"/>
+        </w:rPr>
+      </w:pPr>
+      <w:r>
+        <w:rPr>
+          <w:noProof/>
+        </w:rPr>
+        <w:drawing>
+          <wp:inline distT="0" distB="0" distL="0" distR="0" wp14:anchorId="466071F5" wp14:editId="402B6D2B">
+            <wp:extent cx="6622415" cy="4641215"/>
+            <wp:effectExtent l="0" t="0" r="6985" b="6985"/>
+            <wp:docPr id="1" name="Picture 1"/>
+            <wp:cNvGraphicFramePr>
+              <a:graphicFrameLocks xmlns:a="http://schemas.openxmlformats.org/drawingml/2006/main" noChangeAspect="1"/>
+            </wp:cNvGraphicFramePr>
+            <a:graphic xmlns:a="http://schemas.openxmlformats.org/drawingml/2006/main">
+              <a:graphicData uri="http://schemas.openxmlformats.org/drawingml/2006/picture">
+                <pic:pic xmlns:pic="http://schemas.openxmlformats.org/drawingml/2006/picture">
+                  <pic:nvPicPr>
+                    <pic:cNvPr id="1" name=""/>
+                    <pic:cNvPicPr/>
+                  </pic:nvPicPr>
+                  <pic:blipFill>
+                    <a:blip r:embed="rId34"/>
+                    <a:stretch>
+                      <a:fillRect/>
+                    </a:stretch>
+                  </pic:blipFill>
+                  <pic:spPr>
+                    <a:xfrm>
+                      <a:off x="0" y="0"/>
+                      <a:ext cx="6622415" cy="4641215"/>
+                    </a:xfrm>
+                    <a:prstGeom prst="rect">
+                      <a:avLst/>
+                    </a:prstGeom>
+                  </pic:spPr>
+                </pic:pic>
+              </a:graphicData>
+            </a:graphic>
+          </wp:inline>
+        </w:drawing>
+      </w:r>
+    </w:p>
+    <w:p>
+      <w:pPr>
+        <w:pStyle w:val="ListParagraph"/>
+        <w:spacing w:after="3"/>
+        <w:ind w:left="1095"/>
+        <w:rPr>
+          <w:rFonts w:ascii="Times New Roman" w:eastAsia="Times New Roman" w:hAnsi="Times New Roman" w:cs="Times New Roman"/>
+          <w:bCs/>
+          <w:color w:val="FF0000"/>
+          <w:sz w:val="30"/>
+          <w:szCs w:val="30"/>
+        </w:rPr>
+      </w:pPr>
+    </w:p>
+    <w:p>
+      <w:pPr>
+        <w:pStyle w:val="ListParagraph"/>
+        <w:spacing w:after="3"/>
+        <w:ind w:left="1095"/>
+        <w:rPr>
+          <w:rFonts w:ascii="Times New Roman" w:eastAsia="Times New Roman" w:hAnsi="Times New Roman" w:cs="Times New Roman"/>
+          <w:bCs/>
+          <w:color w:val="FF0000"/>
+          <w:sz w:val="30"/>
+          <w:szCs w:val="30"/>
+        </w:rPr>
+      </w:pPr>
+    </w:p>
+    <w:p>
+      <w:pPr>
+        <w:pStyle w:val="ListParagraph"/>
+        <w:spacing w:after="3"/>
+        <w:ind w:left="1095"/>
+        <w:rPr>
+          <w:rFonts w:ascii="Times New Roman" w:eastAsia="Times New Roman" w:hAnsi="Times New Roman" w:cs="Times New Roman"/>
+          <w:bCs/>
+          <w:color w:val="FF0000"/>
+          <w:sz w:val="30"/>
+          <w:szCs w:val="30"/>
+        </w:rPr>
+      </w:pPr>
+    </w:p>
+    <w:p>
+      <w:pPr>
+        <w:pStyle w:val="ListParagraph"/>
+        <w:spacing w:after="3"/>
+        <w:ind w:left="1095"/>
+        <w:rPr>
+          <w:rFonts w:ascii="Times New Roman" w:eastAsia="Times New Roman" w:hAnsi="Times New Roman" w:cs="Times New Roman"/>
+          <w:bCs/>
+          <w:color w:val="FF0000"/>
+          <w:sz w:val="30"/>
+          <w:szCs w:val="30"/>
+        </w:rPr>
+      </w:pPr>
+    </w:p>
+    <w:p>
+      <w:pPr>
+        <w:pStyle w:val="ListParagraph"/>
+        <w:spacing w:after="3"/>
+        <w:ind w:left="1095"/>
+        <w:rPr>
+          <w:rFonts w:ascii="Times New Roman" w:eastAsia="Times New Roman" w:hAnsi="Times New Roman" w:cs="Times New Roman"/>
+          <w:bCs/>
+          <w:color w:val="FF0000"/>
+          <w:sz w:val="30"/>
+          <w:szCs w:val="30"/>
+        </w:rPr>
+      </w:pPr>
+    </w:p>
+    <w:p>
+      <w:pPr>
+        <w:pStyle w:val="ListParagraph"/>
+        <w:spacing w:after="3"/>
+        <w:ind w:left="1095"/>
+        <w:rPr>
+          <w:rFonts w:ascii="Times New Roman" w:eastAsia="Times New Roman" w:hAnsi="Times New Roman" w:cs="Times New Roman"/>
+          <w:bCs/>
+          <w:color w:val="FF0000"/>
+          <w:sz w:val="30"/>
+          <w:szCs w:val="30"/>
+        </w:rPr>
+      </w:pPr>
+    </w:p>
+    <w:p>
+      <w:pPr>
+        <w:pStyle w:val="ListParagraph"/>
+        <w:spacing w:after="3"/>
+        <w:ind w:left="1095"/>
+        <w:rPr>
+          <w:rFonts w:ascii="Times New Roman" w:eastAsia="Times New Roman" w:hAnsi="Times New Roman" w:cs="Times New Roman"/>
+          <w:bCs/>
+          <w:color w:val="FF0000"/>
+          <w:sz w:val="30"/>
+          <w:szCs w:val="30"/>
+        </w:rPr>
+      </w:pPr>
+    </w:p>
+    <w:p>
+      <w:pPr>
+        <w:spacing w:after="3"/>
+        <w:rPr>
+          <w:rFonts w:ascii="Times New Roman" w:eastAsia="Times New Roman" w:hAnsi="Times New Roman" w:cs="Times New Roman"/>
+          <w:bCs/>
+          <w:color w:val="FF0000"/>
+          <w:sz w:val="30"/>
+          <w:szCs w:val="30"/>
+        </w:rPr>
+      </w:pPr>
+      <w:r>
+        <w:rPr>
+          <w:rFonts w:ascii="Times New Roman" w:eastAsia="Times New Roman" w:hAnsi="Times New Roman" w:cs="Times New Roman"/>
+          <w:bCs/>
+          <w:color w:val="FF0000"/>
+          <w:sz w:val="30"/>
+          <w:szCs w:val="30"/>
+        </w:rPr>
+        <w:t>$sudo apt install git</w:t>
+      </w:r>
+    </w:p>
+    <w:p>
+      <w:pPr>
+        <w:spacing w:after="3"/>
+        <w:rPr>
+          <w:rFonts w:ascii="Times New Roman" w:eastAsia="Times New Roman" w:hAnsi="Times New Roman" w:cs="Times New Roman"/>
+          <w:bCs/>
+          <w:sz w:val="30"/>
+          <w:szCs w:val="30"/>
+        </w:rPr>
+      </w:pPr>
+      <w:r>
+        <w:rPr>
+          <w:noProof/>
+        </w:rPr>
+        <w:drawing>
+          <wp:inline distT="0" distB="0" distL="0" distR="0" wp14:anchorId="559F7B24" wp14:editId="1664CBCF">
+            <wp:extent cx="6622415" cy="4723765"/>
+            <wp:effectExtent l="0" t="0" r="6985" b="635"/>
+            <wp:docPr id="3" name="Picture 3"/>
+            <wp:cNvGraphicFramePr>
+              <a:graphicFrameLocks xmlns:a="http://schemas.openxmlformats.org/drawingml/2006/main" noChangeAspect="1"/>
+            </wp:cNvGraphicFramePr>
+            <a:graphic xmlns:a="http://schemas.openxmlformats.org/drawingml/2006/main">
+              <a:graphicData uri="http://schemas.openxmlformats.org/drawingml/2006/picture">
+                <pic:pic xmlns:pic="http://schemas.openxmlformats.org/drawingml/2006/picture">
+                  <pic:nvPicPr>
+                    <pic:cNvPr id="1" name=""/>
+                    <pic:cNvPicPr/>
+                  </pic:nvPicPr>
+                  <pic:blipFill>
+                    <a:blip r:embed="rId35"/>
+                    <a:stretch>
+                      <a:fillRect/>
+                    </a:stretch>
+                  </pic:blipFill>
+                  <pic:spPr>
+                    <a:xfrm>
+                      <a:off x="0" y="0"/>
+                      <a:ext cx="6622415" cy="4723765"/>
+                    </a:xfrm>
+                    <a:prstGeom prst="rect">
+                      <a:avLst/>
+                    </a:prstGeom>
+                  </pic:spPr>
+                </pic:pic>
+              </a:graphicData>
+            </a:graphic>
+          </wp:inline>
+        </w:drawing>
+      </w:r>
+    </w:p>
+    <w:p>
+      <w:pPr>
+        <w:pStyle w:val="ListParagraph"/>
+        <w:spacing w:after="3"/>
+        <w:ind w:left="1095"/>
+        <w:rPr>
+          <w:rFonts w:ascii="Times New Roman" w:eastAsia="Times New Roman" w:hAnsi="Times New Roman" w:cs="Times New Roman"/>
+          <w:bCs/>
+          <w:sz w:val="30"/>
+          <w:szCs w:val="30"/>
+        </w:rPr>
+      </w:pPr>
+    </w:p>
+    <w:p>
+      <w:pPr>
+        <w:pStyle w:val="ListParagraph"/>
+        <w:spacing w:after="3"/>
+        <w:ind w:left="1095"/>
+        <w:rPr>
+          <w:rFonts w:ascii="Times New Roman" w:hAnsi="Times New Roman" w:cs="Times New Roman"/>
+          <w:b/>
+          <w:bCs/>
+          <w:color w:val="252525"/>
+          <w:spacing w:val="3"/>
+          <w:sz w:val="30"/>
+          <w:szCs w:val="30"/>
+        </w:rPr>
+      </w:pPr>
+    </w:p>
+    <w:p>
+      <w:pPr>
+        <w:pStyle w:val="ListParagraph"/>
+        <w:spacing w:after="3"/>
+        <w:ind w:left="1095"/>
+        <w:rPr>
+          <w:rFonts w:ascii="Times New Roman" w:hAnsi="Times New Roman" w:cs="Times New Roman"/>
+          <w:b/>
+          <w:bCs/>
+          <w:color w:val="252525"/>
+          <w:spacing w:val="3"/>
+          <w:sz w:val="30"/>
+          <w:szCs w:val="30"/>
+        </w:rPr>
+      </w:pPr>
+    </w:p>
+    <w:p>
+      <w:pPr>
+        <w:pStyle w:val="ListParagraph"/>
+        <w:spacing w:after="3"/>
+        <w:ind w:left="1095"/>
+        <w:rPr>
+          <w:rFonts w:ascii="Times New Roman" w:hAnsi="Times New Roman" w:cs="Times New Roman"/>
+          <w:b/>
+          <w:bCs/>
+          <w:color w:val="252525"/>
+          <w:spacing w:val="3"/>
+          <w:sz w:val="30"/>
+          <w:szCs w:val="30"/>
+        </w:rPr>
+      </w:pPr>
+    </w:p>
+    <w:p>
+      <w:pPr>
+        <w:pStyle w:val="ListParagraph"/>
+        <w:spacing w:after="3"/>
+        <w:ind w:left="1095"/>
+        <w:rPr>
+          <w:rFonts w:ascii="Times New Roman" w:hAnsi="Times New Roman" w:cs="Times New Roman"/>
+          <w:b/>
+          <w:bCs/>
+          <w:color w:val="252525"/>
+          <w:spacing w:val="3"/>
+          <w:sz w:val="30"/>
+          <w:szCs w:val="30"/>
+        </w:rPr>
+      </w:pPr>
+    </w:p>
+    <w:p>
+      <w:pPr>
+        <w:pStyle w:val="ListParagraph"/>
+        <w:spacing w:after="3"/>
+        <w:ind w:left="1095"/>
+        <w:rPr>
+          <w:rFonts w:ascii="Times New Roman" w:hAnsi="Times New Roman" w:cs="Times New Roman"/>
+          <w:b/>
+          <w:bCs/>
+          <w:color w:val="252525"/>
+          <w:spacing w:val="3"/>
+          <w:sz w:val="30"/>
+          <w:szCs w:val="30"/>
+        </w:rPr>
+      </w:pPr>
+    </w:p>
+    <w:p>
+      <w:pPr>
+        <w:pStyle w:val="ListParagraph"/>
+        <w:spacing w:after="3"/>
+        <w:ind w:left="1095"/>
+        <w:rPr>
+          <w:rFonts w:ascii="Times New Roman" w:hAnsi="Times New Roman" w:cs="Times New Roman"/>
+          <w:b/>
+          <w:bCs/>
+          <w:color w:val="252525"/>
+          <w:spacing w:val="3"/>
+          <w:sz w:val="30"/>
+          <w:szCs w:val="30"/>
+        </w:rPr>
+      </w:pPr>
+    </w:p>
+    <w:p>
+      <w:pPr>
+        <w:pStyle w:val="ListParagraph"/>
+        <w:spacing w:after="3"/>
+        <w:ind w:left="1095"/>
+        <w:rPr>
+          <w:rFonts w:ascii="Times New Roman" w:hAnsi="Times New Roman" w:cs="Times New Roman"/>
+          <w:b/>
+          <w:bCs/>
+          <w:color w:val="252525"/>
+          <w:spacing w:val="3"/>
+          <w:sz w:val="30"/>
+          <w:szCs w:val="30"/>
+        </w:rPr>
+      </w:pPr>
+    </w:p>
+    <w:p>
+      <w:pPr>
+        <w:pStyle w:val="ListParagraph"/>
+        <w:spacing w:after="3"/>
+        <w:ind w:left="1095"/>
+        <w:rPr>
+          <w:rFonts w:ascii="Times New Roman" w:hAnsi="Times New Roman" w:cs="Times New Roman"/>
+          <w:b/>
+          <w:bCs/>
+          <w:color w:val="252525"/>
+          <w:spacing w:val="3"/>
+          <w:sz w:val="30"/>
+          <w:szCs w:val="30"/>
+        </w:rPr>
+      </w:pPr>
+    </w:p>
+    <w:p>
+      <w:pPr>
+        <w:pStyle w:val="ListParagraph"/>
+        <w:spacing w:after="3"/>
+        <w:ind w:left="1095"/>
+        <w:rPr>
+          <w:rFonts w:ascii="Times New Roman" w:hAnsi="Times New Roman" w:cs="Times New Roman"/>
+          <w:b/>
+          <w:bCs/>
+          <w:color w:val="252525"/>
+          <w:spacing w:val="3"/>
+          <w:sz w:val="30"/>
+          <w:szCs w:val="30"/>
+        </w:rPr>
+      </w:pPr>
+    </w:p>
+    <w:p>
+      <w:pPr>
+        <w:pStyle w:val="ListParagraph"/>
+        <w:spacing w:after="3"/>
+        <w:ind w:left="1095"/>
+        <w:rPr>
+          <w:rFonts w:ascii="Times New Roman" w:hAnsi="Times New Roman" w:cs="Times New Roman"/>
+          <w:b/>
+          <w:bCs/>
+          <w:color w:val="252525"/>
+          <w:spacing w:val="3"/>
+          <w:sz w:val="30"/>
+          <w:szCs w:val="30"/>
+        </w:rPr>
+      </w:pPr>
+    </w:p>
+    <w:p>
+      <w:pPr>
+        <w:pStyle w:val="ListParagraph"/>
+        <w:spacing w:after="3"/>
+        <w:ind w:left="1095"/>
+        <w:rPr>
+          <w:rFonts w:ascii="Times New Roman" w:hAnsi="Times New Roman" w:cs="Times New Roman"/>
+          <w:b/>
+          <w:bCs/>
+          <w:color w:val="252525"/>
+          <w:spacing w:val="3"/>
+          <w:sz w:val="30"/>
+          <w:szCs w:val="30"/>
+        </w:rPr>
+      </w:pPr>
+    </w:p>
+    <w:p>
+      <w:pPr>
+        <w:pStyle w:val="ListParagraph"/>
+        <w:spacing w:after="3"/>
+        <w:ind w:left="1095"/>
+        <w:rPr>
+          <w:rFonts w:ascii="Times New Roman" w:hAnsi="Times New Roman" w:cs="Times New Roman"/>
+          <w:b/>
+          <w:bCs/>
+          <w:color w:val="252525"/>
+          <w:spacing w:val="3"/>
+          <w:sz w:val="30"/>
+          <w:szCs w:val="30"/>
+        </w:rPr>
+      </w:pPr>
+    </w:p>
+    <w:p>
+      <w:pPr>
+        <w:spacing w:after="3"/>
+        <w:rPr>
+          <w:rFonts w:ascii="Times New Roman" w:hAnsi="Times New Roman" w:cs="Times New Roman"/>
+          <w:b/>
+          <w:bCs/>
+          <w:color w:val="252525"/>
+          <w:spacing w:val="3"/>
+          <w:sz w:val="30"/>
+          <w:szCs w:val="30"/>
+        </w:rPr>
+      </w:pPr>
+      <w:r>
+        <w:rPr>
+          <w:rFonts w:ascii="Times New Roman" w:hAnsi="Times New Roman" w:cs="Times New Roman"/>
+          <w:b/>
+          <w:bCs/>
+          <w:color w:val="252525"/>
+          <w:spacing w:val="3"/>
+          <w:sz w:val="30"/>
+          <w:szCs w:val="30"/>
+        </w:rPr>
+        <w:t>-Sau đó, chạy lệnh bên dưới để tải xuống Docker và cài đặt nó:</w:t>
+      </w:r>
+    </w:p>
+    <w:p>
+      <w:pPr>
+        <w:spacing w:after="3"/>
+        <w:rPr>
+          <w:rFonts w:ascii="Times New Roman" w:hAnsi="Times New Roman" w:cs="Times New Roman"/>
+          <w:color w:val="FF0000"/>
+          <w:spacing w:val="3"/>
+          <w:sz w:val="30"/>
+          <w:szCs w:val="30"/>
+        </w:rPr>
+      </w:pPr>
+      <w:r>
+        <w:rPr>
+          <w:rFonts w:ascii="Times New Roman" w:hAnsi="Times New Roman" w:cs="Times New Roman"/>
+          <w:color w:val="FF0000"/>
+          <w:spacing w:val="3"/>
+          <w:sz w:val="30"/>
+          <w:szCs w:val="30"/>
+        </w:rPr>
+        <w:t>$</w:t>
+      </w:r>
+      <w:r>
+        <w:rPr>
+          <w:rFonts w:ascii="Times New Roman" w:hAnsi="Times New Roman" w:cs="Times New Roman"/>
+          <w:color w:val="FF0000"/>
+          <w:spacing w:val="3"/>
+          <w:sz w:val="30"/>
+          <w:szCs w:val="30"/>
+        </w:rPr>
+        <w:t xml:space="preserve">wget -qO- </w:t>
+      </w:r>
+      <w:hyperlink r:id="rId36" w:history="1">
+        <w:r>
+          <w:rPr>
+            <w:rStyle w:val="Hyperlink"/>
+            <w:rFonts w:ascii="Times New Roman" w:hAnsi="Times New Roman" w:cs="Times New Roman"/>
+            <w:color w:val="FF0000"/>
+            <w:spacing w:val="3"/>
+            <w:sz w:val="30"/>
+            <w:szCs w:val="30"/>
+          </w:rPr>
+          <w:t>https://get.docker.io/</w:t>
+        </w:r>
+      </w:hyperlink>
+      <w:r>
+        <w:rPr>
+          <w:rFonts w:ascii="Times New Roman" w:hAnsi="Times New Roman" w:cs="Times New Roman"/>
+          <w:color w:val="FF0000"/>
+          <w:spacing w:val="3"/>
+          <w:sz w:val="30"/>
+          <w:szCs w:val="30"/>
+        </w:rPr>
+        <w:t xml:space="preserve"> | sh</w:t>
+      </w:r>
+    </w:p>
+    <w:p>
+      <w:pPr>
+        <w:spacing w:after="3"/>
+        <w:rPr>
+          <w:rFonts w:ascii="Times New Roman" w:hAnsi="Times New Roman" w:cs="Times New Roman"/>
+          <w:color w:val="252525"/>
+          <w:spacing w:val="3"/>
+          <w:sz w:val="30"/>
+          <w:szCs w:val="30"/>
+        </w:rPr>
+      </w:pPr>
+      <w:r>
+        <w:rPr>
+          <w:noProof/>
+        </w:rPr>
+        <w:drawing>
+          <wp:inline distT="0" distB="0" distL="0" distR="0" wp14:anchorId="3E535385" wp14:editId="3D2F8151">
+            <wp:extent cx="6622415" cy="2715895"/>
+            <wp:effectExtent l="0" t="0" r="6985" b="8255"/>
+            <wp:docPr id="4" name="Picture 4"/>
+            <wp:cNvGraphicFramePr>
+              <a:graphicFrameLocks xmlns:a="http://schemas.openxmlformats.org/drawingml/2006/main" noChangeAspect="1"/>
+            </wp:cNvGraphicFramePr>
+            <a:graphic xmlns:a="http://schemas.openxmlformats.org/drawingml/2006/main">
+              <a:graphicData uri="http://schemas.openxmlformats.org/drawingml/2006/picture">
+                <pic:pic xmlns:pic="http://schemas.openxmlformats.org/drawingml/2006/picture">
+                  <pic:nvPicPr>
+                    <pic:cNvPr id="1" name=""/>
+                    <pic:cNvPicPr/>
+                  </pic:nvPicPr>
+                  <pic:blipFill>
+                    <a:blip r:embed="rId37"/>
+                    <a:stretch>
+                      <a:fillRect/>
+                    </a:stretch>
+                  </pic:blipFill>
+                  <pic:spPr>
+                    <a:xfrm>
+                      <a:off x="0" y="0"/>
+                      <a:ext cx="6622415" cy="2715895"/>
+                    </a:xfrm>
+                    <a:prstGeom prst="rect">
+                      <a:avLst/>
+                    </a:prstGeom>
+                  </pic:spPr>
+                </pic:pic>
+              </a:graphicData>
+            </a:graphic>
+          </wp:inline>
+        </w:drawing>
+      </w:r>
+    </w:p>
+    <w:p>
+      <w:pPr>
+        <w:spacing w:after="3"/>
+        <w:rPr>
+          <w:rFonts w:ascii="Times New Roman" w:hAnsi="Times New Roman" w:cs="Times New Roman"/>
+          <w:color w:val="252525"/>
+          <w:spacing w:val="3"/>
+          <w:sz w:val="30"/>
+          <w:szCs w:val="30"/>
+        </w:rPr>
+      </w:pPr>
+    </w:p>
+    <w:p>
+      <w:pPr>
+        <w:spacing w:after="3"/>
+        <w:rPr>
+          <w:rFonts w:ascii="Times New Roman" w:hAnsi="Times New Roman" w:cs="Times New Roman"/>
+          <w:b/>
+          <w:bCs/>
+          <w:color w:val="252525"/>
+          <w:spacing w:val="3"/>
+          <w:sz w:val="30"/>
+          <w:szCs w:val="30"/>
+        </w:rPr>
+      </w:pPr>
+      <w:r>
+        <w:rPr>
+          <w:rFonts w:ascii="Times New Roman" w:hAnsi="Times New Roman" w:cs="Times New Roman"/>
+          <w:b/>
+          <w:bCs/>
+          <w:color w:val="252525"/>
+          <w:spacing w:val="3"/>
+          <w:sz w:val="30"/>
+          <w:szCs w:val="30"/>
+        </w:rPr>
+        <w:t>Kết quả sau khi chạy xong lệnh trên:</w:t>
+      </w:r>
+    </w:p>
+    <w:p>
+      <w:pPr>
+        <w:spacing w:after="3"/>
+        <w:rPr>
+          <w:rFonts w:ascii="Times New Roman" w:hAnsi="Times New Roman" w:cs="Times New Roman"/>
+          <w:color w:val="252525"/>
+          <w:spacing w:val="3"/>
+          <w:sz w:val="30"/>
+          <w:szCs w:val="30"/>
+        </w:rPr>
+      </w:pPr>
+      <w:r>
+        <w:rPr>
+          <w:noProof/>
+        </w:rPr>
+        <w:drawing>
+          <wp:inline distT="0" distB="0" distL="0" distR="0" wp14:anchorId="0AF31BC0" wp14:editId="299C8755">
+            <wp:extent cx="6622415" cy="4227195"/>
+            <wp:effectExtent l="0" t="0" r="6985" b="1905"/>
+            <wp:docPr id="13" name="Picture 13"/>
+            <wp:cNvGraphicFramePr>
+              <a:graphicFrameLocks xmlns:a="http://schemas.openxmlformats.org/drawingml/2006/main" noChangeAspect="1"/>
+            </wp:cNvGraphicFramePr>
+            <a:graphic xmlns:a="http://schemas.openxmlformats.org/drawingml/2006/main">
+              <a:graphicData uri="http://schemas.openxmlformats.org/drawingml/2006/picture">
+                <pic:pic xmlns:pic="http://schemas.openxmlformats.org/drawingml/2006/picture">
+                  <pic:nvPicPr>
+                    <pic:cNvPr id="1" name=""/>
+                    <pic:cNvPicPr/>
+                  </pic:nvPicPr>
+                  <pic:blipFill>
+                    <a:blip r:embed="rId38"/>
+                    <a:stretch>
+                      <a:fillRect/>
+                    </a:stretch>
+                  </pic:blipFill>
+                  <pic:spPr>
+                    <a:xfrm>
+                      <a:off x="0" y="0"/>
+                      <a:ext cx="6622415" cy="4227195"/>
+                    </a:xfrm>
+                    <a:prstGeom prst="rect">
+                      <a:avLst/>
+                    </a:prstGeom>
+                  </pic:spPr>
+                </pic:pic>
+              </a:graphicData>
+            </a:graphic>
+          </wp:inline>
+        </w:drawing>
+      </w:r>
+    </w:p>
+    <w:p>
+      <w:pPr>
+        <w:spacing w:after="3"/>
+        <w:rPr>
+          <w:rFonts w:ascii="Times New Roman" w:eastAsia="Times New Roman" w:hAnsi="Times New Roman" w:cs="Times New Roman"/>
+          <w:bCs/>
+          <w:sz w:val="30"/>
+          <w:szCs w:val="30"/>
+        </w:rPr>
+      </w:pPr>
+    </w:p>
+    <w:p>
+      <w:pPr>
+        <w:spacing w:after="3"/>
+        <w:rPr>
+          <w:rFonts w:ascii="Times New Roman" w:eastAsia="Times New Roman" w:hAnsi="Times New Roman" w:cs="Times New Roman"/>
+          <w:bCs/>
           <w:sz w:val="30"/>
           <w:szCs w:val="30"/>
           <w14:reflection w14:blurRad="6350" w14:stA="53000" w14:stPos="0" w14:endA="300" w14:endPos="35500" w14:dist="0" w14:dir="5400000" w14:fadeDir="5400000" w14:sx="100000" w14:sy="-90000" w14:kx="0" w14:ky="0" w14:algn="bl"/>
@@ -3279,633 +3962,13 @@
           </w14:textFill>
         </w:rPr>
       </w:pPr>
-      <w:r>
-        <w:rPr>
-          <w:rFonts w:ascii="Times New Roman" w:eastAsia="Times New Roman" w:hAnsi="Times New Roman" w:cs="Times New Roman"/>
-          <w:bCs/>
-          <w:color w:val="000000" w:themeColor="text1"/>
-          <w:sz w:val="30"/>
-          <w:szCs w:val="30"/>
-          <w14:reflection w14:blurRad="6350" w14:stA="53000" w14:stPos="0" w14:endA="300" w14:endPos="35500" w14:dist="0" w14:dir="5400000" w14:fadeDir="5400000" w14:sx="100000" w14:sy="-90000" w14:kx="0" w14:ky="0" w14:algn="bl"/>
-          <w14:textOutline w14:w="0" w14:cap="flat" w14:cmpd="sng" w14:algn="ctr">
-            <w14:noFill/>
-            <w14:prstDash w14:val="solid"/>
-            <w14:round/>
-          </w14:textOutline>
-          <w14:textFill>
-            <w14:gradFill>
-              <w14:gsLst>
-                <w14:gs w14:pos="0">
-                  <w14:schemeClr w14:val="accent5">
-                    <w14:lumMod w14:val="50000"/>
-                  </w14:schemeClr>
-                </w14:gs>
-                <w14:gs w14:pos="50000">
-                  <w14:schemeClr w14:val="accent5"/>
-                </w14:gs>
-                <w14:gs w14:pos="100000">
-                  <w14:schemeClr w14:val="accent5">
-                    <w14:lumMod w14:val="60000"/>
-                    <w14:lumOff w14:val="40000"/>
-                  </w14:schemeClr>
-                </w14:gs>
-              </w14:gsLst>
-              <w14:lin w14:ang="5400000" w14:scaled="0"/>
-            </w14:gradFill>
-          </w14:textFill>
-        </w:rPr>
-        <w:t>-Cài đặt Git</w:t>
-      </w:r>
-    </w:p>
-    <w:p>
-      <w:pPr>
-        <w:pStyle w:val="ListParagraph"/>
-        <w:spacing w:after="3"/>
-        <w:ind w:left="1095"/>
-        <w:rPr>
-          <w:rFonts w:ascii="Times New Roman" w:eastAsia="Times New Roman" w:hAnsi="Times New Roman" w:cs="Times New Roman"/>
-          <w:b/>
-          <w:sz w:val="30"/>
-          <w:szCs w:val="30"/>
-        </w:rPr>
-      </w:pPr>
-    </w:p>
-    <w:p>
-      <w:pPr>
-        <w:pStyle w:val="ListParagraph"/>
-        <w:spacing w:after="3"/>
-        <w:ind w:left="1095"/>
-        <w:rPr>
-          <w:rFonts w:ascii="Times New Roman" w:eastAsia="Times New Roman" w:hAnsi="Times New Roman" w:cs="Times New Roman"/>
-          <w:bCs/>
-          <w:sz w:val="30"/>
-          <w:szCs w:val="30"/>
-        </w:rPr>
-      </w:pPr>
-      <w:r>
-        <w:rPr>
-          <w:rFonts w:ascii="Times New Roman" w:eastAsia="Times New Roman" w:hAnsi="Times New Roman" w:cs="Times New Roman"/>
-          <w:bCs/>
-          <w:sz w:val="30"/>
-          <w:szCs w:val="30"/>
-        </w:rPr>
-        <w:t>$sudo apt-get update</w:t>
-      </w:r>
-    </w:p>
-    <w:p>
-      <w:pPr>
-        <w:pStyle w:val="ListParagraph"/>
-        <w:spacing w:after="3"/>
-        <w:ind w:left="1095"/>
-        <w:rPr>
-          <w:rFonts w:ascii="Times New Roman" w:eastAsia="Times New Roman" w:hAnsi="Times New Roman" w:cs="Times New Roman"/>
-          <w:bCs/>
-          <w:sz w:val="30"/>
-          <w:szCs w:val="30"/>
-        </w:rPr>
-      </w:pPr>
-      <w:r>
-        <w:rPr>
-          <w:rFonts w:ascii="Times New Roman" w:eastAsia="Times New Roman" w:hAnsi="Times New Roman" w:cs="Times New Roman"/>
-          <w:bCs/>
-          <w:sz w:val="30"/>
-          <w:szCs w:val="30"/>
-        </w:rPr>
-        <w:t>$sudo apt-get install git</w:t>
-      </w:r>
-    </w:p>
-    <w:p>
-      <w:pPr>
-        <w:pStyle w:val="ListParagraph"/>
-        <w:spacing w:after="3"/>
-        <w:ind w:left="1095"/>
-        <w:rPr>
-          <w:rFonts w:ascii="Times New Roman" w:eastAsia="Times New Roman" w:hAnsi="Times New Roman" w:cs="Times New Roman"/>
-          <w:bCs/>
-          <w:sz w:val="30"/>
-          <w:szCs w:val="30"/>
-        </w:rPr>
-      </w:pPr>
-    </w:p>
-    <w:p>
-      <w:pPr>
-        <w:pStyle w:val="ListParagraph"/>
-        <w:spacing w:after="3"/>
-        <w:ind w:left="1095"/>
-        <w:rPr>
-          <w:rFonts w:ascii="Times New Roman" w:eastAsia="Times New Roman" w:hAnsi="Times New Roman" w:cs="Times New Roman"/>
-          <w:bCs/>
-          <w:sz w:val="30"/>
-          <w:szCs w:val="30"/>
-        </w:rPr>
-      </w:pPr>
-      <w:r>
-        <w:rPr>
-          <w:noProof/>
-        </w:rPr>
-        <w:drawing>
-          <wp:inline distT="0" distB="0" distL="0" distR="0" wp14:anchorId="60DD53B8" wp14:editId="66BC7753">
-            <wp:extent cx="6622415" cy="3251835"/>
-            <wp:effectExtent l="0" t="0" r="6985" b="5715"/>
-            <wp:docPr id="1" name="Picture 1"/>
-            <wp:cNvGraphicFramePr>
-              <a:graphicFrameLocks xmlns:a="http://schemas.openxmlformats.org/drawingml/2006/main" noChangeAspect="1"/>
-            </wp:cNvGraphicFramePr>
-            <a:graphic xmlns:a="http://schemas.openxmlformats.org/drawingml/2006/main">
-              <a:graphicData uri="http://schemas.openxmlformats.org/drawingml/2006/picture">
-                <pic:pic xmlns:pic="http://schemas.openxmlformats.org/drawingml/2006/picture">
-                  <pic:nvPicPr>
-                    <pic:cNvPr id="1" name=""/>
-                    <pic:cNvPicPr/>
-                  </pic:nvPicPr>
-                  <pic:blipFill>
-                    <a:blip r:embed="rId34"/>
-                    <a:stretch>
-                      <a:fillRect/>
-                    </a:stretch>
-                  </pic:blipFill>
-                  <pic:spPr>
-                    <a:xfrm>
-                      <a:off x="0" y="0"/>
-                      <a:ext cx="6622415" cy="3251835"/>
-                    </a:xfrm>
-                    <a:prstGeom prst="rect">
-                      <a:avLst/>
-                    </a:prstGeom>
-                  </pic:spPr>
-                </pic:pic>
-              </a:graphicData>
-            </a:graphic>
-          </wp:inline>
-        </w:drawing>
-      </w:r>
-    </w:p>
-    <w:p>
-      <w:pPr>
-        <w:pStyle w:val="ListParagraph"/>
-        <w:spacing w:after="3"/>
-        <w:ind w:left="1095"/>
-        <w:rPr>
-          <w:rFonts w:ascii="Times New Roman" w:eastAsia="Times New Roman" w:hAnsi="Times New Roman" w:cs="Times New Roman"/>
-          <w:b/>
-          <w:sz w:val="30"/>
-          <w:szCs w:val="30"/>
-        </w:rPr>
-      </w:pPr>
-    </w:p>
-    <w:p>
-      <w:pPr>
-        <w:pStyle w:val="ListParagraph"/>
-        <w:spacing w:after="3"/>
-        <w:ind w:left="1095"/>
-        <w:rPr>
-          <w:rFonts w:ascii="Times New Roman" w:eastAsia="Times New Roman" w:hAnsi="Times New Roman" w:cs="Times New Roman"/>
-          <w:bCs/>
-          <w:color w:val="000000" w:themeColor="text1"/>
-          <w:sz w:val="30"/>
-          <w:szCs w:val="30"/>
-          <w14:reflection w14:blurRad="6350" w14:stA="53000" w14:stPos="0" w14:endA="300" w14:endPos="35500" w14:dist="0" w14:dir="5400000" w14:fadeDir="5400000" w14:sx="100000" w14:sy="-90000" w14:kx="0" w14:ky="0" w14:algn="bl"/>
-          <w14:textOutline w14:w="0" w14:cap="flat" w14:cmpd="sng" w14:algn="ctr">
-            <w14:noFill/>
-            <w14:prstDash w14:val="solid"/>
-            <w14:round/>
-          </w14:textOutline>
-          <w14:textFill>
-            <w14:gradFill>
-              <w14:gsLst>
-                <w14:gs w14:pos="0">
-                  <w14:schemeClr w14:val="accent5">
-                    <w14:lumMod w14:val="50000"/>
-                  </w14:schemeClr>
-                </w14:gs>
-                <w14:gs w14:pos="50000">
-                  <w14:schemeClr w14:val="accent5"/>
-                </w14:gs>
-                <w14:gs w14:pos="100000">
-                  <w14:schemeClr w14:val="accent5">
-                    <w14:lumMod w14:val="60000"/>
-                    <w14:lumOff w14:val="40000"/>
-                  </w14:schemeClr>
-                </w14:gs>
-              </w14:gsLst>
-              <w14:lin w14:ang="5400000" w14:scaled="0"/>
-            </w14:gradFill>
-          </w14:textFill>
-        </w:rPr>
-      </w:pPr>
-      <w:r>
-        <w:rPr>
-          <w:rFonts w:ascii="Times New Roman" w:eastAsia="Times New Roman" w:hAnsi="Times New Roman" w:cs="Times New Roman"/>
-          <w:sz w:val="30"/>
-          <w:szCs w:val="30"/>
-          <w14:reflection w14:blurRad="6350" w14:stA="53000" w14:stPos="0" w14:endA="300" w14:endPos="35500" w14:dist="0" w14:dir="5400000" w14:fadeDir="5400000" w14:sx="100000" w14:sy="-90000" w14:kx="0" w14:ky="0" w14:algn="bl"/>
-          <w14:textOutline w14:w="0" w14:cap="flat" w14:cmpd="sng" w14:algn="ctr">
-            <w14:noFill/>
-            <w14:prstDash w14:val="solid"/>
-            <w14:round/>
-          </w14:textOutline>
-          <w14:textFill>
-            <w14:gradFill>
-              <w14:gsLst>
-                <w14:gs w14:pos="0">
-                  <w14:schemeClr w14:val="accent5">
-                    <w14:lumMod w14:val="50000"/>
-                  </w14:schemeClr>
-                </w14:gs>
-                <w14:gs w14:pos="50000">
-                  <w14:schemeClr w14:val="accent5"/>
-                </w14:gs>
-                <w14:gs w14:pos="100000">
-                  <w14:schemeClr w14:val="accent5">
-                    <w14:lumMod w14:val="60000"/>
-                    <w14:lumOff w14:val="40000"/>
-                  </w14:schemeClr>
-                </w14:gs>
-              </w14:gsLst>
-              <w14:lin w14:ang="5400000" w14:scaled="0"/>
-            </w14:gradFill>
-          </w14:textFill>
-        </w:rPr>
-        <w:t>-</w:t>
-      </w:r>
-      <w:r>
-        <w:rPr>
-          <w:rFonts w:ascii="Times New Roman" w:eastAsia="Times New Roman" w:hAnsi="Times New Roman" w:cs="Times New Roman"/>
-          <w:bCs/>
-          <w:color w:val="000000" w:themeColor="text1"/>
-          <w:sz w:val="30"/>
-          <w:szCs w:val="30"/>
-          <w14:reflection w14:blurRad="6350" w14:stA="53000" w14:stPos="0" w14:endA="300" w14:endPos="35500" w14:dist="0" w14:dir="5400000" w14:fadeDir="5400000" w14:sx="100000" w14:sy="-90000" w14:kx="0" w14:ky="0" w14:algn="bl"/>
-          <w14:textOutline w14:w="0" w14:cap="flat" w14:cmpd="sng" w14:algn="ctr">
-            <w14:noFill/>
-            <w14:prstDash w14:val="solid"/>
-            <w14:round/>
-          </w14:textOutline>
-          <w14:textFill>
-            <w14:gradFill>
-              <w14:gsLst>
-                <w14:gs w14:pos="0">
-                  <w14:schemeClr w14:val="accent5">
-                    <w14:lumMod w14:val="50000"/>
-                  </w14:schemeClr>
-                </w14:gs>
-                <w14:gs w14:pos="50000">
-                  <w14:schemeClr w14:val="accent5"/>
-                </w14:gs>
-                <w14:gs w14:pos="100000">
-                  <w14:schemeClr w14:val="accent5">
-                    <w14:lumMod w14:val="60000"/>
-                    <w14:lumOff w14:val="40000"/>
-                  </w14:schemeClr>
-                </w14:gs>
-              </w14:gsLst>
-              <w14:lin w14:ang="5400000" w14:scaled="0"/>
-            </w14:gradFill>
-          </w14:textFill>
-        </w:rPr>
-        <w:t>Cài đặt, khởi động và thiết lập Docker khởi động cùng hệ thống</w:t>
-      </w:r>
-    </w:p>
-    <w:p>
-      <w:pPr>
-        <w:pStyle w:val="ListParagraph"/>
-        <w:spacing w:after="3"/>
-        <w:ind w:left="1095"/>
-        <w:rPr>
-          <w:rFonts w:ascii="Times New Roman" w:eastAsia="Times New Roman" w:hAnsi="Times New Roman" w:cs="Times New Roman"/>
-          <w:bCs/>
-          <w:sz w:val="30"/>
-          <w:szCs w:val="30"/>
-        </w:rPr>
-      </w:pPr>
-      <w:r>
-        <w:rPr>
-          <w:rFonts w:ascii="Times New Roman" w:eastAsia="Times New Roman" w:hAnsi="Times New Roman" w:cs="Times New Roman"/>
-          <w:bCs/>
-          <w:sz w:val="30"/>
-          <w:szCs w:val="30"/>
-        </w:rPr>
-        <w:t xml:space="preserve">$sudo wget -q0- </w:t>
-      </w:r>
-      <w:hyperlink r:id="rId35" w:history="1">
-        <w:r>
-          <w:rPr>
-            <w:rStyle w:val="Hyperlink"/>
-            <w:rFonts w:ascii="Times New Roman" w:eastAsia="Times New Roman" w:hAnsi="Times New Roman" w:cs="Times New Roman"/>
-            <w:bCs/>
-            <w:sz w:val="30"/>
-            <w:szCs w:val="30"/>
-          </w:rPr>
-          <w:t>https://get.docker.com</w:t>
-        </w:r>
-      </w:hyperlink>
-      <w:r>
-        <w:rPr>
-          <w:rFonts w:ascii="Times New Roman" w:eastAsia="Times New Roman" w:hAnsi="Times New Roman" w:cs="Times New Roman"/>
-          <w:bCs/>
-          <w:sz w:val="30"/>
-          <w:szCs w:val="30"/>
-        </w:rPr>
-        <w:t xml:space="preserve"> | sh</w:t>
-      </w:r>
-    </w:p>
-    <w:p>
-      <w:pPr>
-        <w:pStyle w:val="ListParagraph"/>
-        <w:spacing w:after="3"/>
-        <w:ind w:left="1095"/>
-        <w:rPr>
-          <w:rFonts w:ascii="Times New Roman" w:eastAsia="Times New Roman" w:hAnsi="Times New Roman" w:cs="Times New Roman"/>
-          <w:bCs/>
-          <w:sz w:val="30"/>
-          <w:szCs w:val="30"/>
-        </w:rPr>
-      </w:pPr>
-      <w:r>
-        <w:rPr>
-          <w:noProof/>
-        </w:rPr>
-        <w:drawing>
-          <wp:inline distT="0" distB="0" distL="0" distR="0" wp14:anchorId="70D827DF" wp14:editId="3629D399">
-            <wp:extent cx="6622415" cy="937895"/>
-            <wp:effectExtent l="0" t="0" r="6985" b="0"/>
-            <wp:docPr id="2" name="Picture 2"/>
-            <wp:cNvGraphicFramePr>
-              <a:graphicFrameLocks xmlns:a="http://schemas.openxmlformats.org/drawingml/2006/main" noChangeAspect="1"/>
-            </wp:cNvGraphicFramePr>
-            <a:graphic xmlns:a="http://schemas.openxmlformats.org/drawingml/2006/main">
-              <a:graphicData uri="http://schemas.openxmlformats.org/drawingml/2006/picture">
-                <pic:pic xmlns:pic="http://schemas.openxmlformats.org/drawingml/2006/picture">
-                  <pic:nvPicPr>
-                    <pic:cNvPr id="1" name=""/>
-                    <pic:cNvPicPr/>
-                  </pic:nvPicPr>
-                  <pic:blipFill>
-                    <a:blip r:embed="rId36"/>
-                    <a:stretch>
-                      <a:fillRect/>
-                    </a:stretch>
-                  </pic:blipFill>
-                  <pic:spPr>
-                    <a:xfrm>
-                      <a:off x="0" y="0"/>
-                      <a:ext cx="6622415" cy="937895"/>
-                    </a:xfrm>
-                    <a:prstGeom prst="rect">
-                      <a:avLst/>
-                    </a:prstGeom>
-                  </pic:spPr>
-                </pic:pic>
-              </a:graphicData>
-            </a:graphic>
-          </wp:inline>
-        </w:drawing>
-      </w:r>
-    </w:p>
-    <w:p>
-      <w:pPr>
-        <w:pStyle w:val="ListParagraph"/>
-        <w:spacing w:after="3"/>
-        <w:ind w:left="1095"/>
-        <w:rPr>
-          <w:rFonts w:ascii="Times New Roman" w:eastAsia="Times New Roman" w:hAnsi="Times New Roman" w:cs="Times New Roman"/>
-          <w:bCs/>
-          <w:sz w:val="30"/>
-          <w:szCs w:val="30"/>
-          <w14:reflection w14:blurRad="6350" w14:stA="53000" w14:stPos="0" w14:endA="300" w14:endPos="35500" w14:dist="0" w14:dir="5400000" w14:fadeDir="5400000" w14:sx="100000" w14:sy="-90000" w14:kx="0" w14:ky="0" w14:algn="bl"/>
-          <w14:textOutline w14:w="0" w14:cap="flat" w14:cmpd="sng" w14:algn="ctr">
-            <w14:noFill/>
-            <w14:prstDash w14:val="solid"/>
-            <w14:round/>
-          </w14:textOutline>
-          <w14:textFill>
-            <w14:gradFill>
-              <w14:gsLst>
-                <w14:gs w14:pos="0">
-                  <w14:schemeClr w14:val="accent5">
-                    <w14:lumMod w14:val="50000"/>
-                  </w14:schemeClr>
-                </w14:gs>
-                <w14:gs w14:pos="50000">
-                  <w14:schemeClr w14:val="accent5"/>
-                </w14:gs>
-                <w14:gs w14:pos="100000">
-                  <w14:schemeClr w14:val="accent5">
-                    <w14:lumMod w14:val="60000"/>
-                    <w14:lumOff w14:val="40000"/>
-                  </w14:schemeClr>
-                </w14:gs>
-              </w14:gsLst>
-              <w14:lin w14:ang="5400000" w14:scaled="0"/>
-            </w14:gradFill>
-          </w14:textFill>
-        </w:rPr>
-      </w:pPr>
-    </w:p>
-    <w:p>
-      <w:pPr>
-        <w:pStyle w:val="ListParagraph"/>
-        <w:spacing w:after="3"/>
-        <w:ind w:left="1095"/>
-        <w:rPr>
-          <w:rFonts w:ascii="Times New Roman" w:eastAsia="Times New Roman" w:hAnsi="Times New Roman" w:cs="Times New Roman"/>
-          <w:bCs/>
-          <w:sz w:val="30"/>
-          <w:szCs w:val="30"/>
-          <w14:reflection w14:blurRad="6350" w14:stA="53000" w14:stPos="0" w14:endA="300" w14:endPos="35500" w14:dist="0" w14:dir="5400000" w14:fadeDir="5400000" w14:sx="100000" w14:sy="-90000" w14:kx="0" w14:ky="0" w14:algn="bl"/>
-          <w14:textOutline w14:w="0" w14:cap="flat" w14:cmpd="sng" w14:algn="ctr">
-            <w14:noFill/>
-            <w14:prstDash w14:val="solid"/>
-            <w14:round/>
-          </w14:textOutline>
-          <w14:textFill>
-            <w14:gradFill>
-              <w14:gsLst>
-                <w14:gs w14:pos="0">
-                  <w14:schemeClr w14:val="accent5">
-                    <w14:lumMod w14:val="50000"/>
-                  </w14:schemeClr>
-                </w14:gs>
-                <w14:gs w14:pos="50000">
-                  <w14:schemeClr w14:val="accent5"/>
-                </w14:gs>
-                <w14:gs w14:pos="100000">
-                  <w14:schemeClr w14:val="accent5">
-                    <w14:lumMod w14:val="60000"/>
-                    <w14:lumOff w14:val="40000"/>
-                  </w14:schemeClr>
-                </w14:gs>
-              </w14:gsLst>
-              <w14:lin w14:ang="5400000" w14:scaled="0"/>
-            </w14:gradFill>
-          </w14:textFill>
-        </w:rPr>
-      </w:pPr>
-    </w:p>
-    <w:p>
-      <w:pPr>
-        <w:pStyle w:val="ListParagraph"/>
-        <w:spacing w:after="3"/>
-        <w:ind w:left="1095"/>
-        <w:rPr>
-          <w:rFonts w:ascii="Times New Roman" w:eastAsia="Times New Roman" w:hAnsi="Times New Roman" w:cs="Times New Roman"/>
-          <w:bCs/>
-          <w:sz w:val="30"/>
-          <w:szCs w:val="30"/>
-          <w14:reflection w14:blurRad="6350" w14:stA="53000" w14:stPos="0" w14:endA="300" w14:endPos="35500" w14:dist="0" w14:dir="5400000" w14:fadeDir="5400000" w14:sx="100000" w14:sy="-90000" w14:kx="0" w14:ky="0" w14:algn="bl"/>
-          <w14:textOutline w14:w="0" w14:cap="flat" w14:cmpd="sng" w14:algn="ctr">
-            <w14:noFill/>
-            <w14:prstDash w14:val="solid"/>
-            <w14:round/>
-          </w14:textOutline>
-          <w14:textFill>
-            <w14:gradFill>
-              <w14:gsLst>
-                <w14:gs w14:pos="0">
-                  <w14:schemeClr w14:val="accent5">
-                    <w14:lumMod w14:val="50000"/>
-                  </w14:schemeClr>
-                </w14:gs>
-                <w14:gs w14:pos="50000">
-                  <w14:schemeClr w14:val="accent5"/>
-                </w14:gs>
-                <w14:gs w14:pos="100000">
-                  <w14:schemeClr w14:val="accent5">
-                    <w14:lumMod w14:val="60000"/>
-                    <w14:lumOff w14:val="40000"/>
-                  </w14:schemeClr>
-                </w14:gs>
-              </w14:gsLst>
-              <w14:lin w14:ang="5400000" w14:scaled="0"/>
-            </w14:gradFill>
-          </w14:textFill>
-        </w:rPr>
-      </w:pPr>
-    </w:p>
-    <w:p>
-      <w:pPr>
-        <w:pStyle w:val="ListParagraph"/>
-        <w:spacing w:after="3"/>
-        <w:ind w:left="1095"/>
-        <w:rPr>
-          <w:rFonts w:ascii="Times New Roman" w:eastAsia="Times New Roman" w:hAnsi="Times New Roman" w:cs="Times New Roman"/>
-          <w:bCs/>
-          <w:sz w:val="30"/>
-          <w:szCs w:val="30"/>
-          <w14:reflection w14:blurRad="6350" w14:stA="53000" w14:stPos="0" w14:endA="300" w14:endPos="35500" w14:dist="0" w14:dir="5400000" w14:fadeDir="5400000" w14:sx="100000" w14:sy="-90000" w14:kx="0" w14:ky="0" w14:algn="bl"/>
-          <w14:textOutline w14:w="0" w14:cap="flat" w14:cmpd="sng" w14:algn="ctr">
-            <w14:noFill/>
-            <w14:prstDash w14:val="solid"/>
-            <w14:round/>
-          </w14:textOutline>
-          <w14:textFill>
-            <w14:gradFill>
-              <w14:gsLst>
-                <w14:gs w14:pos="0">
-                  <w14:schemeClr w14:val="accent5">
-                    <w14:lumMod w14:val="50000"/>
-                  </w14:schemeClr>
-                </w14:gs>
-                <w14:gs w14:pos="50000">
-                  <w14:schemeClr w14:val="accent5"/>
-                </w14:gs>
-                <w14:gs w14:pos="100000">
-                  <w14:schemeClr w14:val="accent5">
-                    <w14:lumMod w14:val="60000"/>
-                    <w14:lumOff w14:val="40000"/>
-                  </w14:schemeClr>
-                </w14:gs>
-              </w14:gsLst>
-              <w14:lin w14:ang="5400000" w14:scaled="0"/>
-            </w14:gradFill>
-          </w14:textFill>
-        </w:rPr>
-      </w:pPr>
-    </w:p>
-    <w:p>
-      <w:pPr>
-        <w:pStyle w:val="ListParagraph"/>
-        <w:spacing w:after="3"/>
-        <w:ind w:left="1095"/>
-        <w:rPr>
-          <w:rFonts w:ascii="Times New Roman" w:eastAsia="Times New Roman" w:hAnsi="Times New Roman" w:cs="Times New Roman"/>
-          <w:bCs/>
-          <w:sz w:val="30"/>
-          <w:szCs w:val="30"/>
-          <w14:reflection w14:blurRad="6350" w14:stA="53000" w14:stPos="0" w14:endA="300" w14:endPos="35500" w14:dist="0" w14:dir="5400000" w14:fadeDir="5400000" w14:sx="100000" w14:sy="-90000" w14:kx="0" w14:ky="0" w14:algn="bl"/>
-          <w14:textOutline w14:w="0" w14:cap="flat" w14:cmpd="sng" w14:algn="ctr">
-            <w14:noFill/>
-            <w14:prstDash w14:val="solid"/>
-            <w14:round/>
-          </w14:textOutline>
-          <w14:textFill>
-            <w14:gradFill>
-              <w14:gsLst>
-                <w14:gs w14:pos="0">
-                  <w14:schemeClr w14:val="accent5">
-                    <w14:lumMod w14:val="50000"/>
-                  </w14:schemeClr>
-                </w14:gs>
-                <w14:gs w14:pos="50000">
-                  <w14:schemeClr w14:val="accent5"/>
-                </w14:gs>
-                <w14:gs w14:pos="100000">
-                  <w14:schemeClr w14:val="accent5">
-                    <w14:lumMod w14:val="60000"/>
-                    <w14:lumOff w14:val="40000"/>
-                  </w14:schemeClr>
-                </w14:gs>
-              </w14:gsLst>
-              <w14:lin w14:ang="5400000" w14:scaled="0"/>
-            </w14:gradFill>
-          </w14:textFill>
-        </w:rPr>
-      </w:pPr>
-      <w:r>
-        <w:rPr>
-          <w:rFonts w:ascii="Times New Roman" w:eastAsia="Times New Roman" w:hAnsi="Times New Roman" w:cs="Times New Roman"/>
-          <w:bCs/>
-          <w:sz w:val="30"/>
-          <w:szCs w:val="30"/>
-          <w14:reflection w14:blurRad="6350" w14:stA="53000" w14:stPos="0" w14:endA="300" w14:endPos="35500" w14:dist="0" w14:dir="5400000" w14:fadeDir="5400000" w14:sx="100000" w14:sy="-90000" w14:kx="0" w14:ky="0" w14:algn="bl"/>
-          <w14:textOutline w14:w="0" w14:cap="flat" w14:cmpd="sng" w14:algn="ctr">
-            <w14:noFill/>
-            <w14:prstDash w14:val="solid"/>
-            <w14:round/>
-          </w14:textOutline>
-          <w14:textFill>
-            <w14:gradFill>
-              <w14:gsLst>
-                <w14:gs w14:pos="0">
-                  <w14:schemeClr w14:val="accent5">
-                    <w14:lumMod w14:val="50000"/>
-                  </w14:schemeClr>
-                </w14:gs>
-                <w14:gs w14:pos="50000">
-                  <w14:schemeClr w14:val="accent5"/>
-                </w14:gs>
-                <w14:gs w14:pos="100000">
-                  <w14:schemeClr w14:val="accent5">
-                    <w14:lumMod w14:val="60000"/>
-                    <w14:lumOff w14:val="40000"/>
-                  </w14:schemeClr>
-                </w14:gs>
-              </w14:gsLst>
-              <w14:lin w14:ang="5400000" w14:scaled="0"/>
-            </w14:gradFill>
-          </w14:textFill>
-        </w:rPr>
-        <w:lastRenderedPageBreak/>
-        <w:t>-Kiểm tra trạng thái Docker</w:t>
-      </w:r>
-    </w:p>
-    <w:p>
-      <w:pPr>
-        <w:pStyle w:val="ListParagraph"/>
-        <w:spacing w:after="3"/>
-        <w:ind w:left="1095"/>
-        <w:rPr>
-          <w:rFonts w:ascii="Times New Roman" w:eastAsia="Times New Roman" w:hAnsi="Times New Roman" w:cs="Times New Roman"/>
+    </w:p>
+    <w:p>
+      <w:pPr>
+        <w:spacing w:after="3"/>
+        <w:rPr>
+          <w:rFonts w:ascii="Times New Roman" w:eastAsia="Times New Roman" w:hAnsi="Times New Roman" w:cs="Times New Roman"/>
+          <w:b/>
           <w:bCs/>
           <w:color w:val="000000" w:themeColor="text1"/>
           <w:sz w:val="30"/>
@@ -3925,6 +3988,7 @@
       <w:r>
         <w:rPr>
           <w:rFonts w:ascii="Times New Roman" w:eastAsia="Times New Roman" w:hAnsi="Times New Roman" w:cs="Times New Roman"/>
+          <w:b/>
           <w:bCs/>
           <w:color w:val="000000" w:themeColor="text1"/>
           <w:sz w:val="30"/>
@@ -3940,13 +4004,16 @@
             <w14:round/>
           </w14:textOutline>
         </w:rPr>
-        <w:t>$sudo</w:t>
-      </w:r>
-      <w:r>
-        <w:rPr>
-          <w:rFonts w:ascii="Times New Roman" w:eastAsia="Times New Roman" w:hAnsi="Times New Roman" w:cs="Times New Roman"/>
-          <w:bCs/>
-          <w:color w:val="000000" w:themeColor="text1"/>
+        <w:t>-Kiểm tra trạng thái Docker</w:t>
+      </w:r>
+    </w:p>
+    <w:p>
+      <w:pPr>
+        <w:spacing w:after="3"/>
+        <w:rPr>
+          <w:rFonts w:ascii="Times New Roman" w:eastAsia="Times New Roman" w:hAnsi="Times New Roman" w:cs="Times New Roman"/>
+          <w:bCs/>
+          <w:color w:val="FF0000"/>
           <w:sz w:val="30"/>
           <w:szCs w:val="30"/>
           <w14:shadow w14:blurRad="38100" w14:dist="19050" w14:dir="2700000" w14:sx="100000" w14:sy="100000" w14:kx="0" w14:ky="0" w14:algn="tl">
@@ -3960,13 +4027,12 @@
             <w14:round/>
           </w14:textOutline>
         </w:rPr>
-        <w:t xml:space="preserve"> </w:t>
-      </w:r>
-      <w:r>
-        <w:rPr>
-          <w:rFonts w:ascii="Times New Roman" w:eastAsia="Times New Roman" w:hAnsi="Times New Roman" w:cs="Times New Roman"/>
-          <w:bCs/>
-          <w:color w:val="000000" w:themeColor="text1"/>
+      </w:pPr>
+      <w:r>
+        <w:rPr>
+          <w:rFonts w:ascii="Times New Roman" w:eastAsia="Times New Roman" w:hAnsi="Times New Roman" w:cs="Times New Roman"/>
+          <w:bCs/>
+          <w:color w:val="FF0000"/>
           <w:sz w:val="30"/>
           <w:szCs w:val="30"/>
           <w14:shadow w14:blurRad="38100" w14:dist="19050" w14:dir="2700000" w14:sx="100000" w14:sy="100000" w14:kx="0" w14:ky="0" w14:algn="tl">
@@ -3980,71 +4046,13 @@
             <w14:round/>
           </w14:textOutline>
         </w:rPr>
-        <w:t>systemctl status docker</w:t>
-      </w:r>
-    </w:p>
-    <w:p>
-      <w:pPr>
-        <w:pStyle w:val="ListParagraph"/>
-        <w:spacing w:after="3"/>
-        <w:ind w:left="1095"/>
-        <w:rPr>
-          <w:rFonts w:ascii="Times New Roman" w:eastAsia="Times New Roman" w:hAnsi="Times New Roman" w:cs="Times New Roman"/>
-          <w:bCs/>
-          <w:sz w:val="30"/>
-          <w:szCs w:val="30"/>
-        </w:rPr>
-      </w:pPr>
-      <w:r>
-        <w:rPr>
-          <w:noProof/>
-        </w:rPr>
-        <w:drawing>
-          <wp:inline distT="0" distB="0" distL="0" distR="0" wp14:anchorId="40E99875" wp14:editId="6C32F9A8">
-            <wp:extent cx="6622415" cy="2017395"/>
-            <wp:effectExtent l="0" t="0" r="6985" b="1905"/>
-            <wp:docPr id="5" name="Picture 5"/>
-            <wp:cNvGraphicFramePr>
-              <a:graphicFrameLocks xmlns:a="http://schemas.openxmlformats.org/drawingml/2006/main" noChangeAspect="1"/>
-            </wp:cNvGraphicFramePr>
-            <a:graphic xmlns:a="http://schemas.openxmlformats.org/drawingml/2006/main">
-              <a:graphicData uri="http://schemas.openxmlformats.org/drawingml/2006/picture">
-                <pic:pic xmlns:pic="http://schemas.openxmlformats.org/drawingml/2006/picture">
-                  <pic:nvPicPr>
-                    <pic:cNvPr id="1" name=""/>
-                    <pic:cNvPicPr/>
-                  </pic:nvPicPr>
-                  <pic:blipFill>
-                    <a:blip r:embed="rId37"/>
-                    <a:stretch>
-                      <a:fillRect/>
-                    </a:stretch>
-                  </pic:blipFill>
-                  <pic:spPr>
-                    <a:xfrm>
-                      <a:off x="0" y="0"/>
-                      <a:ext cx="6622415" cy="2017395"/>
-                    </a:xfrm>
-                    <a:prstGeom prst="rect">
-                      <a:avLst/>
-                    </a:prstGeom>
-                  </pic:spPr>
-                </pic:pic>
-              </a:graphicData>
-            </a:graphic>
-          </wp:inline>
-        </w:drawing>
-      </w:r>
-    </w:p>
-    <w:p>
-      <w:pPr>
-        <w:pStyle w:val="ListParagraph"/>
-        <w:spacing w:after="3"/>
-        <w:ind w:left="1095"/>
-        <w:rPr>
-          <w:rFonts w:ascii="Times New Roman" w:eastAsia="Times New Roman" w:hAnsi="Times New Roman" w:cs="Times New Roman"/>
-          <w:b/>
-          <w:color w:val="000000" w:themeColor="text1"/>
+        <w:t xml:space="preserve">$ </w:t>
+      </w:r>
+      <w:r>
+        <w:rPr>
+          <w:rFonts w:ascii="Times New Roman" w:eastAsia="Times New Roman" w:hAnsi="Times New Roman" w:cs="Times New Roman"/>
+          <w:bCs/>
+          <w:color w:val="FF0000"/>
           <w:sz w:val="30"/>
           <w:szCs w:val="30"/>
           <w14:shadow w14:blurRad="38100" w14:dist="19050" w14:dir="2700000" w14:sx="100000" w14:sy="100000" w14:kx="0" w14:ky="0" w14:algn="tl">
@@ -4058,211 +4066,12 @@
             <w14:round/>
           </w14:textOutline>
         </w:rPr>
-      </w:pPr>
-    </w:p>
-    <w:p>
-      <w:pPr>
-        <w:pStyle w:val="ListParagraph"/>
-        <w:numPr>
-          <w:ilvl w:val="0"/>
-          <w:numId w:val="7"/>
-        </w:numPr>
-        <w:spacing w:after="3"/>
-        <w:rPr>
-          <w:rFonts w:ascii="Times New Roman" w:eastAsia="Times New Roman" w:hAnsi="Times New Roman" w:cs="Times New Roman"/>
-          <w:b/>
-          <w:sz w:val="30"/>
-          <w:szCs w:val="30"/>
-        </w:rPr>
-      </w:pPr>
-      <w:r>
-        <w:rPr>
-          <w:rFonts w:ascii="Times New Roman" w:eastAsia="Times New Roman" w:hAnsi="Times New Roman" w:cs="Times New Roman"/>
-          <w:b/>
-          <w:sz w:val="30"/>
-          <w:szCs w:val="30"/>
-        </w:rPr>
-        <w:t>Cài đặt Discourse</w:t>
-      </w:r>
-    </w:p>
-    <w:p>
-      <w:pPr>
-        <w:pStyle w:val="ListParagraph"/>
-        <w:spacing w:after="3"/>
-        <w:ind w:left="1095"/>
-        <w:rPr>
-          <w:rFonts w:ascii="Times New Roman" w:eastAsia="Times New Roman" w:hAnsi="Times New Roman" w:cs="Times New Roman"/>
-          <w:bCs/>
-          <w:sz w:val="30"/>
-          <w:szCs w:val="30"/>
-          <w14:reflection w14:blurRad="6350" w14:stA="53000" w14:stPos="0" w14:endA="300" w14:endPos="35500" w14:dist="0" w14:dir="5400000" w14:fadeDir="5400000" w14:sx="100000" w14:sy="-90000" w14:kx="0" w14:ky="0" w14:algn="bl"/>
-          <w14:textOutline w14:w="0" w14:cap="flat" w14:cmpd="sng" w14:algn="ctr">
-            <w14:noFill/>
-            <w14:prstDash w14:val="solid"/>
-            <w14:round/>
-          </w14:textOutline>
-          <w14:textFill>
-            <w14:gradFill>
-              <w14:gsLst>
-                <w14:gs w14:pos="0">
-                  <w14:schemeClr w14:val="accent5">
-                    <w14:lumMod w14:val="50000"/>
-                  </w14:schemeClr>
-                </w14:gs>
-                <w14:gs w14:pos="50000">
-                  <w14:schemeClr w14:val="accent5"/>
-                </w14:gs>
-                <w14:gs w14:pos="100000">
-                  <w14:schemeClr w14:val="accent5">
-                    <w14:lumMod w14:val="60000"/>
-                    <w14:lumOff w14:val="40000"/>
-                  </w14:schemeClr>
-                </w14:gs>
-              </w14:gsLst>
-              <w14:lin w14:ang="5400000" w14:scaled="0"/>
-            </w14:gradFill>
-          </w14:textFill>
-        </w:rPr>
-      </w:pPr>
-      <w:r>
-        <w:rPr>
-          <w:rFonts w:ascii="Times New Roman" w:hAnsi="Times New Roman" w:cs="Times New Roman"/>
-          <w:color w:val="333333"/>
-          <w:sz w:val="30"/>
-          <w:szCs w:val="30"/>
-          <w:shd w:val="clear" w:color="auto" w:fill="FFFFFF"/>
-          <w14:reflection w14:blurRad="6350" w14:stA="53000" w14:stPos="0" w14:endA="300" w14:endPos="35500" w14:dist="0" w14:dir="5400000" w14:fadeDir="5400000" w14:sx="100000" w14:sy="-90000" w14:kx="0" w14:ky="0" w14:algn="bl"/>
-          <w14:textOutline w14:w="0" w14:cap="flat" w14:cmpd="sng" w14:algn="ctr">
-            <w14:noFill/>
-            <w14:prstDash w14:val="solid"/>
-            <w14:round/>
-          </w14:textOutline>
-          <w14:textFill>
-            <w14:gradFill>
-              <w14:gsLst>
-                <w14:gs w14:pos="0">
-                  <w14:schemeClr w14:val="accent5">
-                    <w14:lumMod w14:val="50000"/>
-                  </w14:schemeClr>
-                </w14:gs>
-                <w14:gs w14:pos="50000">
-                  <w14:schemeClr w14:val="accent5"/>
-                </w14:gs>
-                <w14:gs w14:pos="100000">
-                  <w14:schemeClr w14:val="accent5">
-                    <w14:lumMod w14:val="60000"/>
-                    <w14:lumOff w14:val="40000"/>
-                  </w14:schemeClr>
-                </w14:gs>
-              </w14:gsLst>
-              <w14:lin w14:ang="5400000" w14:scaled="0"/>
-            </w14:gradFill>
-          </w14:textFill>
-        </w:rPr>
-        <w:t>– Tạo và lưu mã nguồn tại thư mục</w:t>
-      </w:r>
-      <w:r>
-        <w:rPr>
-          <w:rFonts w:ascii="Times New Roman" w:hAnsi="Times New Roman" w:cs="Times New Roman"/>
-          <w:color w:val="333333"/>
-          <w:sz w:val="30"/>
-          <w:szCs w:val="30"/>
-          <w:shd w:val="clear" w:color="auto" w:fill="FFFFFF"/>
-          <w14:reflection w14:blurRad="6350" w14:stA="53000" w14:stPos="0" w14:endA="300" w14:endPos="35500" w14:dist="0" w14:dir="5400000" w14:fadeDir="5400000" w14:sx="100000" w14:sy="-90000" w14:kx="0" w14:ky="0" w14:algn="bl"/>
-          <w14:textOutline w14:w="0" w14:cap="flat" w14:cmpd="sng" w14:algn="ctr">
-            <w14:noFill/>
-            <w14:prstDash w14:val="solid"/>
-            <w14:round/>
-          </w14:textOutline>
-          <w14:textFill>
-            <w14:gradFill>
-              <w14:gsLst>
-                <w14:gs w14:pos="0">
-                  <w14:schemeClr w14:val="accent5">
-                    <w14:lumMod w14:val="50000"/>
-                  </w14:schemeClr>
-                </w14:gs>
-                <w14:gs w14:pos="50000">
-                  <w14:schemeClr w14:val="accent5"/>
-                </w14:gs>
-                <w14:gs w14:pos="100000">
-                  <w14:schemeClr w14:val="accent5">
-                    <w14:lumMod w14:val="60000"/>
-                    <w14:lumOff w14:val="40000"/>
-                  </w14:schemeClr>
-                </w14:gs>
-              </w14:gsLst>
-              <w14:lin w14:ang="5400000" w14:scaled="0"/>
-            </w14:gradFill>
-          </w14:textFill>
-        </w:rPr>
-        <w:t xml:space="preserve"> /var/discourse </w:t>
-      </w:r>
-      <w:r>
-        <w:rPr>
-          <w:rFonts w:ascii="Times New Roman" w:hAnsi="Times New Roman" w:cs="Times New Roman"/>
-          <w:color w:val="333333"/>
-          <w:sz w:val="30"/>
-          <w:szCs w:val="30"/>
-          <w:shd w:val="clear" w:color="auto" w:fill="FFFFFF"/>
-          <w14:reflection w14:blurRad="6350" w14:stA="53000" w14:stPos="0" w14:endA="300" w14:endPos="35500" w14:dist="0" w14:dir="5400000" w14:fadeDir="5400000" w14:sx="100000" w14:sy="-90000" w14:kx="0" w14:ky="0" w14:algn="bl"/>
-          <w14:textOutline w14:w="0" w14:cap="flat" w14:cmpd="sng" w14:algn="ctr">
-            <w14:noFill/>
-            <w14:prstDash w14:val="solid"/>
-            <w14:round/>
-          </w14:textOutline>
-          <w14:textFill>
-            <w14:gradFill>
-              <w14:gsLst>
-                <w14:gs w14:pos="0">
-                  <w14:schemeClr w14:val="accent5">
-                    <w14:lumMod w14:val="50000"/>
-                  </w14:schemeClr>
-                </w14:gs>
-                <w14:gs w14:pos="50000">
-                  <w14:schemeClr w14:val="accent5"/>
-                </w14:gs>
-                <w14:gs w14:pos="100000">
-                  <w14:schemeClr w14:val="accent5">
-                    <w14:lumMod w14:val="60000"/>
-                    <w14:lumOff w14:val="40000"/>
-                  </w14:schemeClr>
-                </w14:gs>
-              </w14:gsLst>
-              <w14:lin w14:ang="5400000" w14:scaled="0"/>
-            </w14:gradFill>
-          </w14:textFill>
-        </w:rPr>
-        <w:t>:</w:t>
-      </w:r>
-    </w:p>
-    <w:p>
-      <w:pPr>
-        <w:pStyle w:val="ListParagraph"/>
-        <w:spacing w:after="3"/>
-        <w:ind w:left="1095"/>
-        <w:rPr>
-          <w:rFonts w:ascii="Times New Roman" w:eastAsia="Times New Roman" w:hAnsi="Times New Roman" w:cs="Times New Roman"/>
-          <w:bCs/>
-          <w:sz w:val="30"/>
-          <w:szCs w:val="30"/>
-        </w:rPr>
-      </w:pPr>
-      <w:r>
-        <w:rPr>
-          <w:rFonts w:ascii="Times New Roman" w:eastAsia="Times New Roman" w:hAnsi="Times New Roman" w:cs="Times New Roman"/>
-          <w:bCs/>
-          <w:sz w:val="30"/>
-          <w:szCs w:val="30"/>
-        </w:rPr>
-        <w:t>$sudo -s</w:t>
-      </w:r>
-    </w:p>
-    <w:p>
-      <w:pPr>
-        <w:pStyle w:val="ListParagraph"/>
-        <w:spacing w:after="3"/>
-        <w:ind w:left="1095"/>
+        <w:t>systemctl status docker</w:t>
+      </w:r>
+    </w:p>
+    <w:p>
+      <w:pPr>
+        <w:spacing w:after="3"/>
         <w:rPr>
           <w:rFonts w:ascii="Times New Roman" w:eastAsia="Times New Roman" w:hAnsi="Times New Roman" w:cs="Times New Roman"/>
           <w:bCs/>
@@ -4275,85 +4084,10 @@
           <w:noProof/>
         </w:rPr>
         <w:drawing>
-          <wp:inline distT="0" distB="0" distL="0" distR="0" wp14:anchorId="76B820D0" wp14:editId="10CFBB95">
-            <wp:extent cx="4924425" cy="704850"/>
-            <wp:effectExtent l="0" t="0" r="9525" b="0"/>
-            <wp:docPr id="6" name="Picture 6"/>
-            <wp:cNvGraphicFramePr>
-              <a:graphicFrameLocks xmlns:a="http://schemas.openxmlformats.org/drawingml/2006/main" noChangeAspect="1"/>
-            </wp:cNvGraphicFramePr>
-            <a:graphic xmlns:a="http://schemas.openxmlformats.org/drawingml/2006/main">
-              <a:graphicData uri="http://schemas.openxmlformats.org/drawingml/2006/picture">
-                <pic:pic xmlns:pic="http://schemas.openxmlformats.org/drawingml/2006/picture">
-                  <pic:nvPicPr>
-                    <pic:cNvPr id="1" name=""/>
-                    <pic:cNvPicPr/>
-                  </pic:nvPicPr>
-                  <pic:blipFill>
-                    <a:blip r:embed="rId38"/>
-                    <a:stretch>
-                      <a:fillRect/>
-                    </a:stretch>
-                  </pic:blipFill>
-                  <pic:spPr>
-                    <a:xfrm>
-                      <a:off x="0" y="0"/>
-                      <a:ext cx="4924425" cy="704850"/>
-                    </a:xfrm>
-                    <a:prstGeom prst="rect">
-                      <a:avLst/>
-                    </a:prstGeom>
-                  </pic:spPr>
-                </pic:pic>
-              </a:graphicData>
-            </a:graphic>
-          </wp:inline>
-        </w:drawing>
-      </w:r>
-    </w:p>
-    <w:p>
-      <w:pPr>
-        <w:pStyle w:val="ListParagraph"/>
-        <w:spacing w:after="3"/>
-        <w:ind w:left="1095"/>
-        <w:rPr>
-          <w:rFonts w:ascii="Times New Roman" w:eastAsia="Times New Roman" w:hAnsi="Times New Roman" w:cs="Times New Roman"/>
-          <w:bCs/>
-          <w:sz w:val="30"/>
-          <w:szCs w:val="30"/>
-        </w:rPr>
-      </w:pPr>
-      <w:r>
-        <w:rPr>
-          <w:rFonts w:ascii="Times New Roman" w:eastAsia="Times New Roman" w:hAnsi="Times New Roman" w:cs="Times New Roman"/>
-          <w:bCs/>
-          <w:sz w:val="30"/>
-          <w:szCs w:val="30"/>
-        </w:rPr>
-        <w:t>#mkdir /var/discourse</w:t>
-      </w:r>
-    </w:p>
-    <w:p>
-      <w:pPr>
-        <w:pStyle w:val="ListParagraph"/>
-        <w:spacing w:after="3"/>
-        <w:ind w:left="1095"/>
-        <w:rPr>
-          <w:rFonts w:ascii="Times New Roman" w:eastAsia="Times New Roman" w:hAnsi="Times New Roman" w:cs="Times New Roman"/>
-          <w:bCs/>
-          <w:sz w:val="30"/>
-          <w:szCs w:val="30"/>
-        </w:rPr>
-      </w:pPr>
-      <w:r>
-        <w:rPr>
-          <w:noProof/>
-        </w:rPr>
-        <w:drawing>
-          <wp:inline distT="0" distB="0" distL="0" distR="0" wp14:anchorId="76DFB7B5" wp14:editId="245F7904">
-            <wp:extent cx="6622415" cy="343535"/>
-            <wp:effectExtent l="0" t="0" r="6985" b="0"/>
-            <wp:docPr id="7" name="Picture 7"/>
+          <wp:inline distT="0" distB="0" distL="0" distR="0" wp14:anchorId="7FF58C5D" wp14:editId="663113F0">
+            <wp:extent cx="6622415" cy="3591560"/>
+            <wp:effectExtent l="0" t="0" r="6985" b="8890"/>
+            <wp:docPr id="14" name="Picture 14"/>
             <wp:cNvGraphicFramePr>
               <a:graphicFrameLocks xmlns:a="http://schemas.openxmlformats.org/drawingml/2006/main" noChangeAspect="1"/>
             </wp:cNvGraphicFramePr>
@@ -4373,7 +4107,7 @@
                   <pic:spPr>
                     <a:xfrm>
                       <a:off x="0" y="0"/>
-                      <a:ext cx="6622415" cy="343535"/>
+                      <a:ext cx="6622415" cy="3591560"/>
                     </a:xfrm>
                     <a:prstGeom prst="rect">
                       <a:avLst/>
@@ -4393,49 +4127,131 @@
         <w:ind w:left="1095"/>
         <w:rPr>
           <w:rFonts w:ascii="Times New Roman" w:eastAsia="Times New Roman" w:hAnsi="Times New Roman" w:cs="Times New Roman"/>
-          <w:bCs/>
-          <w:sz w:val="30"/>
-          <w:szCs w:val="30"/>
-        </w:rPr>
-      </w:pPr>
-      <w:r>
-        <w:rPr>
-          <w:rFonts w:ascii="Times New Roman" w:eastAsia="Times New Roman" w:hAnsi="Times New Roman" w:cs="Times New Roman"/>
-          <w:bCs/>
-          <w:sz w:val="30"/>
-          <w:szCs w:val="30"/>
-        </w:rPr>
-        <w:t xml:space="preserve">#git clone </w:t>
-      </w:r>
-      <w:hyperlink r:id="rId40" w:history="1">
-        <w:r>
-          <w:rPr>
-            <w:rStyle w:val="Hyperlink"/>
-            <w:rFonts w:ascii="Times New Roman" w:eastAsia="Times New Roman" w:hAnsi="Times New Roman" w:cs="Times New Roman"/>
-            <w:bCs/>
-            <w:sz w:val="30"/>
-            <w:szCs w:val="30"/>
-          </w:rPr>
-          <w:t>https://github.com/discourse/discourse_docker.git</w:t>
-        </w:r>
-      </w:hyperlink>
-      <w:r>
-        <w:rPr>
-          <w:rFonts w:ascii="Times New Roman" w:eastAsia="Times New Roman" w:hAnsi="Times New Roman" w:cs="Times New Roman"/>
-          <w:bCs/>
-          <w:sz w:val="30"/>
-          <w:szCs w:val="30"/>
-        </w:rPr>
-        <w:t xml:space="preserve"> /var/discourse</w:t>
-      </w:r>
+          <w:b/>
+          <w:color w:val="000000" w:themeColor="text1"/>
+          <w:sz w:val="30"/>
+          <w:szCs w:val="30"/>
+          <w14:shadow w14:blurRad="38100" w14:dist="19050" w14:dir="2700000" w14:sx="100000" w14:sy="100000" w14:kx="0" w14:ky="0" w14:algn="tl">
+            <w14:schemeClr w14:val="dk1">
+              <w14:alpha w14:val="60000"/>
+            </w14:schemeClr>
+          </w14:shadow>
+          <w14:textOutline w14:w="0" w14:cap="flat" w14:cmpd="sng" w14:algn="ctr">
+            <w14:noFill/>
+            <w14:prstDash w14:val="solid"/>
+            <w14:round/>
+          </w14:textOutline>
+        </w:rPr>
+      </w:pPr>
     </w:p>
     <w:p>
       <w:pPr>
         <w:pStyle w:val="ListParagraph"/>
+        <w:numPr>
+          <w:ilvl w:val="0"/>
+          <w:numId w:val="7"/>
+        </w:numPr>
+        <w:spacing w:after="3"/>
+        <w:rPr>
+          <w:rFonts w:ascii="Times New Roman" w:eastAsia="Times New Roman" w:hAnsi="Times New Roman" w:cs="Times New Roman"/>
+          <w:b/>
+          <w:sz w:val="30"/>
+          <w:szCs w:val="30"/>
+        </w:rPr>
+      </w:pPr>
+      <w:r>
+        <w:rPr>
+          <w:rFonts w:ascii="Times New Roman" w:eastAsia="Times New Roman" w:hAnsi="Times New Roman" w:cs="Times New Roman"/>
+          <w:b/>
+          <w:sz w:val="30"/>
+          <w:szCs w:val="30"/>
+        </w:rPr>
+        <w:t>Tải xuống và cài đặt Discourse</w:t>
+      </w:r>
+    </w:p>
+    <w:p>
+      <w:pPr>
+        <w:pStyle w:val="ListParagraph"/>
         <w:spacing w:after="3"/>
         <w:ind w:left="1095"/>
         <w:rPr>
           <w:rFonts w:ascii="Times New Roman" w:eastAsia="Times New Roman" w:hAnsi="Times New Roman" w:cs="Times New Roman"/>
+          <w:b/>
+          <w:sz w:val="30"/>
+          <w:szCs w:val="30"/>
+        </w:rPr>
+      </w:pPr>
+    </w:p>
+    <w:p>
+      <w:pPr>
+        <w:spacing w:after="3"/>
+        <w:rPr>
+          <w:rFonts w:ascii="Times New Roman" w:eastAsia="Times New Roman" w:hAnsi="Times New Roman" w:cs="Times New Roman"/>
+          <w:b/>
+          <w:color w:val="000000" w:themeColor="text1"/>
+          <w:sz w:val="28"/>
+          <w:szCs w:val="28"/>
+          <w14:shadow w14:blurRad="38100" w14:dist="19050" w14:dir="2700000" w14:sx="100000" w14:sy="100000" w14:kx="0" w14:ky="0" w14:algn="tl">
+            <w14:schemeClr w14:val="dk1">
+              <w14:alpha w14:val="60000"/>
+            </w14:schemeClr>
+          </w14:shadow>
+          <w14:textOutline w14:w="0" w14:cap="flat" w14:cmpd="sng" w14:algn="ctr">
+            <w14:noFill/>
+            <w14:prstDash w14:val="solid"/>
+            <w14:round/>
+          </w14:textOutline>
+        </w:rPr>
+      </w:pPr>
+      <w:r>
+        <w:rPr>
+          <w:rFonts w:ascii="Times New Roman" w:hAnsi="Times New Roman" w:cs="Times New Roman"/>
+          <w:b/>
+          <w:color w:val="000000" w:themeColor="text1"/>
+          <w:sz w:val="28"/>
+          <w:szCs w:val="28"/>
+          <w:shd w:val="clear" w:color="auto" w:fill="FFFFFF"/>
+          <w14:shadow w14:blurRad="38100" w14:dist="19050" w14:dir="2700000" w14:sx="100000" w14:sy="100000" w14:kx="0" w14:ky="0" w14:algn="tl">
+            <w14:schemeClr w14:val="dk1">
+              <w14:alpha w14:val="60000"/>
+            </w14:schemeClr>
+          </w14:shadow>
+          <w14:textOutline w14:w="0" w14:cap="flat" w14:cmpd="sng" w14:algn="ctr">
+            <w14:noFill/>
+            <w14:prstDash w14:val="solid"/>
+            <w14:round/>
+          </w14:textOutline>
+        </w:rPr>
+        <w:t>– Tạo và lưu mã nguồn tại thư mục /var/discourse :</w:t>
+      </w:r>
+    </w:p>
+    <w:p>
+      <w:pPr>
+        <w:spacing w:after="3"/>
+        <w:rPr>
+          <w:rFonts w:ascii="Times New Roman" w:eastAsia="Times New Roman" w:hAnsi="Times New Roman" w:cs="Times New Roman"/>
+          <w:bCs/>
+          <w:color w:val="FF0000"/>
+          <w:sz w:val="30"/>
+          <w:szCs w:val="30"/>
+        </w:rPr>
+      </w:pPr>
+      <w:r>
+        <w:rPr>
+          <w:rFonts w:ascii="Times New Roman" w:eastAsia="Times New Roman" w:hAnsi="Times New Roman" w:cs="Times New Roman"/>
+          <w:bCs/>
+          <w:color w:val="FF0000"/>
+          <w:sz w:val="30"/>
+          <w:szCs w:val="30"/>
+        </w:rPr>
+        <w:t>$sudo -s</w:t>
+      </w:r>
+    </w:p>
+    <w:p>
+      <w:pPr>
+        <w:spacing w:after="3"/>
+        <w:rPr>
+          <w:rFonts w:ascii="Times New Roman" w:eastAsia="Times New Roman" w:hAnsi="Times New Roman" w:cs="Times New Roman"/>
           <w:bCs/>
           <w:sz w:val="30"/>
           <w:szCs w:val="30"/>
@@ -4446,10 +4262,94 @@
           <w:noProof/>
         </w:rPr>
         <w:drawing>
-          <wp:inline distT="0" distB="0" distL="0" distR="0" wp14:anchorId="0926D882" wp14:editId="6BF61361">
-            <wp:extent cx="6622415" cy="3071495"/>
+          <wp:inline distT="0" distB="0" distL="0" distR="0" wp14:anchorId="76B820D0" wp14:editId="10CFBB95">
+            <wp:extent cx="4924425" cy="704850"/>
+            <wp:effectExtent l="0" t="0" r="9525" b="0"/>
+            <wp:docPr id="6" name="Picture 6"/>
+            <wp:cNvGraphicFramePr>
+              <a:graphicFrameLocks xmlns:a="http://schemas.openxmlformats.org/drawingml/2006/main" noChangeAspect="1"/>
+            </wp:cNvGraphicFramePr>
+            <a:graphic xmlns:a="http://schemas.openxmlformats.org/drawingml/2006/main">
+              <a:graphicData uri="http://schemas.openxmlformats.org/drawingml/2006/picture">
+                <pic:pic xmlns:pic="http://schemas.openxmlformats.org/drawingml/2006/picture">
+                  <pic:nvPicPr>
+                    <pic:cNvPr id="1" name=""/>
+                    <pic:cNvPicPr/>
+                  </pic:nvPicPr>
+                  <pic:blipFill>
+                    <a:blip r:embed="rId40"/>
+                    <a:stretch>
+                      <a:fillRect/>
+                    </a:stretch>
+                  </pic:blipFill>
+                  <pic:spPr>
+                    <a:xfrm>
+                      <a:off x="0" y="0"/>
+                      <a:ext cx="4924425" cy="704850"/>
+                    </a:xfrm>
+                    <a:prstGeom prst="rect">
+                      <a:avLst/>
+                    </a:prstGeom>
+                  </pic:spPr>
+                </pic:pic>
+              </a:graphicData>
+            </a:graphic>
+          </wp:inline>
+        </w:drawing>
+      </w:r>
+    </w:p>
+    <w:p>
+      <w:pPr>
+        <w:spacing w:after="3"/>
+        <w:rPr>
+          <w:rFonts w:ascii="Times New Roman" w:eastAsia="Times New Roman" w:hAnsi="Times New Roman" w:cs="Times New Roman"/>
+          <w:bCs/>
+          <w:color w:val="FF0000"/>
+          <w:sz w:val="30"/>
+          <w:szCs w:val="30"/>
+        </w:rPr>
+      </w:pPr>
+      <w:r>
+        <w:rPr>
+          <w:rFonts w:ascii="Times New Roman" w:eastAsia="Times New Roman" w:hAnsi="Times New Roman" w:cs="Times New Roman"/>
+          <w:bCs/>
+          <w:color w:val="FF0000"/>
+          <w:sz w:val="30"/>
+          <w:szCs w:val="30"/>
+        </w:rPr>
+        <w:t xml:space="preserve">$sudo </w:t>
+      </w:r>
+      <w:r>
+        <w:rPr>
+          <w:rFonts w:ascii="Times New Roman" w:eastAsia="Times New Roman" w:hAnsi="Times New Roman" w:cs="Times New Roman"/>
+          <w:bCs/>
+          <w:color w:val="FF0000"/>
+          <w:sz w:val="30"/>
+          <w:szCs w:val="30"/>
+        </w:rPr>
+        <w:t>mkdir /var/discourse</w:t>
+      </w:r>
+    </w:p>
+    <w:p>
+      <w:pPr>
+        <w:spacing w:after="3"/>
+        <w:rPr>
+          <w:rFonts w:ascii="Times New Roman" w:eastAsia="Times New Roman" w:hAnsi="Times New Roman" w:cs="Times New Roman"/>
+          <w:bCs/>
+          <w:color w:val="FF0000"/>
+          <w:sz w:val="30"/>
+          <w:szCs w:val="30"/>
+        </w:rPr>
+      </w:pPr>
+      <w:r>
+        <w:rPr>
+          <w:noProof/>
+        </w:rPr>
+        <w:drawing>
+          <wp:inline distT="0" distB="0" distL="0" distR="0" wp14:anchorId="68A4CC58" wp14:editId="78D2FC03">
+            <wp:extent cx="6622415" cy="560705"/>
             <wp:effectExtent l="0" t="0" r="6985" b="0"/>
-            <wp:docPr id="9" name="Picture 9"/>
+            <wp:docPr id="2" name="Picture 2"/>
             <wp:cNvGraphicFramePr>
               <a:graphicFrameLocks xmlns:a="http://schemas.openxmlformats.org/drawingml/2006/main" noChangeAspect="1"/>
             </wp:cNvGraphicFramePr>
@@ -4469,7 +4369,7 @@
                   <pic:spPr>
                     <a:xfrm>
                       <a:off x="0" y="0"/>
-                      <a:ext cx="6622415" cy="3071495"/>
+                      <a:ext cx="6622415" cy="560705"/>
                     </a:xfrm>
                     <a:prstGeom prst="rect">
                       <a:avLst/>
@@ -4484,12 +4384,144 @@
     </w:p>
     <w:p>
       <w:pPr>
-        <w:pStyle w:val="ListParagraph"/>
-        <w:spacing w:after="3"/>
-        <w:ind w:left="1095"/>
-        <w:rPr>
-          <w:rFonts w:ascii="Times New Roman" w:eastAsia="Times New Roman" w:hAnsi="Times New Roman" w:cs="Times New Roman"/>
-          <w:bCs/>
+        <w:spacing w:after="3"/>
+        <w:rPr>
+          <w:rFonts w:ascii="Times New Roman" w:eastAsia="Times New Roman" w:hAnsi="Times New Roman" w:cs="Times New Roman"/>
+          <w:bCs/>
+          <w:color w:val="4472C4" w:themeColor="accent1"/>
+          <w:sz w:val="30"/>
+          <w:szCs w:val="30"/>
+        </w:rPr>
+      </w:pPr>
+    </w:p>
+    <w:p>
+      <w:pPr>
+        <w:spacing w:after="3"/>
+        <w:rPr>
+          <w:rFonts w:ascii="Times New Roman" w:eastAsia="Times New Roman" w:hAnsi="Times New Roman" w:cs="Times New Roman"/>
+          <w:bCs/>
+          <w:color w:val="FF0000"/>
+          <w:sz w:val="30"/>
+          <w:szCs w:val="30"/>
+        </w:rPr>
+      </w:pPr>
+    </w:p>
+    <w:p>
+      <w:pPr>
+        <w:spacing w:after="3"/>
+        <w:rPr>
+          <w:rFonts w:ascii="Times New Roman" w:eastAsia="Times New Roman" w:hAnsi="Times New Roman" w:cs="Times New Roman"/>
+          <w:bCs/>
+          <w:color w:val="FF0000"/>
+          <w:sz w:val="30"/>
+          <w:szCs w:val="30"/>
+        </w:rPr>
+      </w:pPr>
+    </w:p>
+    <w:p>
+      <w:pPr>
+        <w:spacing w:after="3"/>
+        <w:rPr>
+          <w:rFonts w:ascii="Times New Roman" w:eastAsia="Times New Roman" w:hAnsi="Times New Roman" w:cs="Times New Roman"/>
+          <w:bCs/>
+          <w:color w:val="auto"/>
+          <w:sz w:val="30"/>
+          <w:szCs w:val="30"/>
+        </w:rPr>
+      </w:pPr>
+      <w:r>
+        <w:rPr>
+          <w:rFonts w:ascii="Times New Roman" w:eastAsia="Times New Roman" w:hAnsi="Times New Roman" w:cs="Times New Roman"/>
+          <w:bCs/>
+          <w:color w:val="auto"/>
+          <w:sz w:val="30"/>
+          <w:szCs w:val="30"/>
+        </w:rPr>
+        <w:lastRenderedPageBreak/>
+        <w:t>Sau</w:t>
+      </w:r>
+      <w:r>
+        <w:rPr>
+          <w:rFonts w:ascii="Times New Roman" w:eastAsia="Times New Roman" w:hAnsi="Times New Roman" w:cs="Times New Roman"/>
+          <w:bCs/>
+          <w:color w:val="auto"/>
+          <w:sz w:val="30"/>
+          <w:szCs w:val="30"/>
+        </w:rPr>
+        <w:t xml:space="preserve"> đó chạy lệnh như bên dưới để tải nội dung Disourse vào </w:t>
+      </w:r>
+      <w:r>
+        <w:rPr>
+          <w:rFonts w:ascii="Consolas" w:hAnsi="Consolas"/>
+          <w:color w:val="FFFFFF"/>
+          <w:spacing w:val="3"/>
+          <w:shd w:val="clear" w:color="auto" w:fill="212529"/>
+        </w:rPr>
+        <w:t>/var/discourse directory</w:t>
+      </w:r>
+    </w:p>
+    <w:p>
+      <w:pPr>
+        <w:spacing w:after="3"/>
+        <w:rPr>
+          <w:rFonts w:ascii="Times New Roman" w:eastAsia="Times New Roman" w:hAnsi="Times New Roman" w:cs="Times New Roman"/>
+          <w:bCs/>
+          <w:color w:val="FF0000"/>
+          <w:sz w:val="30"/>
+          <w:szCs w:val="30"/>
+        </w:rPr>
+      </w:pPr>
+      <w:r>
+        <w:rPr>
+          <w:rFonts w:ascii="Times New Roman" w:eastAsia="Times New Roman" w:hAnsi="Times New Roman" w:cs="Times New Roman"/>
+          <w:bCs/>
+          <w:color w:val="FF0000"/>
+          <w:sz w:val="30"/>
+          <w:szCs w:val="30"/>
+        </w:rPr>
+        <w:t xml:space="preserve">$sudo </w:t>
+      </w:r>
+      <w:r>
+        <w:rPr>
+          <w:rFonts w:ascii="Times New Roman" w:eastAsia="Times New Roman" w:hAnsi="Times New Roman" w:cs="Times New Roman"/>
+          <w:bCs/>
+          <w:color w:val="FF0000"/>
+          <w:sz w:val="30"/>
+          <w:szCs w:val="30"/>
+        </w:rPr>
+        <w:t xml:space="preserve">git clone </w:t>
+      </w:r>
+      <w:hyperlink r:id="rId42" w:history="1">
+        <w:r>
+          <w:rPr>
+            <w:rStyle w:val="Hyperlink"/>
+            <w:rFonts w:ascii="Times New Roman" w:eastAsia="Times New Roman" w:hAnsi="Times New Roman" w:cs="Times New Roman"/>
+            <w:bCs/>
+            <w:color w:val="FF0000"/>
+            <w:sz w:val="30"/>
+            <w:szCs w:val="30"/>
+          </w:rPr>
+          <w:t>https://github.com/discourse/discourse_docker.git</w:t>
+        </w:r>
+      </w:hyperlink>
+      <w:r>
+        <w:rPr>
+          <w:rFonts w:ascii="Times New Roman" w:eastAsia="Times New Roman" w:hAnsi="Times New Roman" w:cs="Times New Roman"/>
+          <w:bCs/>
+          <w:color w:val="FF0000"/>
+          <w:sz w:val="30"/>
+          <w:szCs w:val="30"/>
+        </w:rPr>
+        <w:t xml:space="preserve"> /var/discourse</w:t>
+      </w:r>
+    </w:p>
+    <w:p>
+      <w:pPr>
+        <w:spacing w:after="3"/>
+        <w:rPr>
+          <w:rFonts w:ascii="Times New Roman" w:eastAsia="Times New Roman" w:hAnsi="Times New Roman" w:cs="Times New Roman"/>
+          <w:bCs/>
+          <w:color w:val="4472C4" w:themeColor="accent1"/>
           <w:sz w:val="30"/>
           <w:szCs w:val="30"/>
         </w:rPr>
@@ -4498,218 +4530,11 @@
         <w:rPr>
           <w:noProof/>
         </w:rPr>
-        <w:lastRenderedPageBreak/>
         <w:drawing>
-          <wp:inline distT="0" distB="0" distL="0" distR="0" wp14:anchorId="0BDAD743" wp14:editId="6C45D725">
-            <wp:extent cx="6622415" cy="1232535"/>
-            <wp:effectExtent l="0" t="0" r="6985" b="5715"/>
-            <wp:docPr id="10" name="Picture 10"/>
-            <wp:cNvGraphicFramePr>
-              <a:graphicFrameLocks xmlns:a="http://schemas.openxmlformats.org/drawingml/2006/main" noChangeAspect="1"/>
-            </wp:cNvGraphicFramePr>
-            <a:graphic xmlns:a="http://schemas.openxmlformats.org/drawingml/2006/main">
-              <a:graphicData uri="http://schemas.openxmlformats.org/drawingml/2006/picture">
-                <pic:pic xmlns:pic="http://schemas.openxmlformats.org/drawingml/2006/picture">
-                  <pic:nvPicPr>
-                    <pic:cNvPr id="1" name=""/>
-                    <pic:cNvPicPr/>
-                  </pic:nvPicPr>
-                  <pic:blipFill>
-                    <a:blip r:embed="rId42"/>
-                    <a:stretch>
-                      <a:fillRect/>
-                    </a:stretch>
-                  </pic:blipFill>
-                  <pic:spPr>
-                    <a:xfrm>
-                      <a:off x="0" y="0"/>
-                      <a:ext cx="6622415" cy="1232535"/>
-                    </a:xfrm>
-                    <a:prstGeom prst="rect">
-                      <a:avLst/>
-                    </a:prstGeom>
-                  </pic:spPr>
-                </pic:pic>
-              </a:graphicData>
-            </a:graphic>
-          </wp:inline>
-        </w:drawing>
-      </w:r>
-    </w:p>
-    <w:p>
-      <w:pPr>
-        <w:pStyle w:val="ListParagraph"/>
-        <w:spacing w:after="3"/>
-        <w:ind w:left="1095"/>
-        <w:rPr>
-          <w:rFonts w:ascii="Times New Roman" w:hAnsi="Times New Roman" w:cs="Times New Roman"/>
-          <w:color w:val="333333"/>
-          <w:sz w:val="30"/>
-          <w:szCs w:val="30"/>
-          <w:shd w:val="clear" w:color="auto" w:fill="FFFFFF"/>
-          <w14:reflection w14:blurRad="6350" w14:stA="53000" w14:stPos="0" w14:endA="300" w14:endPos="35500" w14:dist="0" w14:dir="5400000" w14:fadeDir="5400000" w14:sx="100000" w14:sy="-90000" w14:kx="0" w14:ky="0" w14:algn="bl"/>
-          <w14:textOutline w14:w="0" w14:cap="flat" w14:cmpd="sng" w14:algn="ctr">
-            <w14:noFill/>
-            <w14:prstDash w14:val="solid"/>
-            <w14:round/>
-          </w14:textOutline>
-          <w14:textFill>
-            <w14:gradFill>
-              <w14:gsLst>
-                <w14:gs w14:pos="0">
-                  <w14:schemeClr w14:val="accent5">
-                    <w14:lumMod w14:val="50000"/>
-                  </w14:schemeClr>
-                </w14:gs>
-                <w14:gs w14:pos="50000">
-                  <w14:schemeClr w14:val="accent5"/>
-                </w14:gs>
-                <w14:gs w14:pos="100000">
-                  <w14:schemeClr w14:val="accent5">
-                    <w14:lumMod w14:val="60000"/>
-                    <w14:lumOff w14:val="40000"/>
-                  </w14:schemeClr>
-                </w14:gs>
-              </w14:gsLst>
-              <w14:lin w14:ang="5400000" w14:scaled="0"/>
-            </w14:gradFill>
-          </w14:textFill>
-        </w:rPr>
-      </w:pPr>
-      <w:r>
-        <w:rPr>
-          <w:rFonts w:ascii="Times New Roman" w:hAnsi="Times New Roman" w:cs="Times New Roman"/>
-          <w:color w:val="333333"/>
-          <w:sz w:val="30"/>
-          <w:szCs w:val="30"/>
-          <w:shd w:val="clear" w:color="auto" w:fill="FFFFFF"/>
-          <w14:reflection w14:blurRad="6350" w14:stA="53000" w14:stPos="0" w14:endA="300" w14:endPos="35500" w14:dist="0" w14:dir="5400000" w14:fadeDir="5400000" w14:sx="100000" w14:sy="-90000" w14:kx="0" w14:ky="0" w14:algn="bl"/>
-          <w14:textOutline w14:w="0" w14:cap="flat" w14:cmpd="sng" w14:algn="ctr">
-            <w14:noFill/>
-            <w14:prstDash w14:val="solid"/>
-            <w14:round/>
-          </w14:textOutline>
-          <w14:textFill>
-            <w14:gradFill>
-              <w14:gsLst>
-                <w14:gs w14:pos="0">
-                  <w14:schemeClr w14:val="accent5">
-                    <w14:lumMod w14:val="50000"/>
-                  </w14:schemeClr>
-                </w14:gs>
-                <w14:gs w14:pos="50000">
-                  <w14:schemeClr w14:val="accent5"/>
-                </w14:gs>
-                <w14:gs w14:pos="100000">
-                  <w14:schemeClr w14:val="accent5">
-                    <w14:lumMod w14:val="60000"/>
-                    <w14:lumOff w14:val="40000"/>
-                  </w14:schemeClr>
-                </w14:gs>
-              </w14:gsLst>
-              <w14:lin w14:ang="5400000" w14:scaled="0"/>
-            </w14:gradFill>
-          </w14:textFill>
-        </w:rPr>
-        <w:t>– Cài đặt Discourse</w:t>
-      </w:r>
-    </w:p>
-    <w:p>
-      <w:pPr>
-        <w:pStyle w:val="ListParagraph"/>
-        <w:spacing w:after="3"/>
-        <w:ind w:left="1095"/>
-        <w:rPr>
-          <w:rFonts w:ascii="Times New Roman" w:hAnsi="Times New Roman" w:cs="Times New Roman"/>
-          <w:color w:val="000000" w:themeColor="text1"/>
-          <w:sz w:val="30"/>
-          <w:szCs w:val="30"/>
-          <w:shd w:val="clear" w:color="auto" w:fill="FFFFFF"/>
-          <w14:shadow w14:blurRad="38100" w14:dist="19050" w14:dir="2700000" w14:sx="100000" w14:sy="100000" w14:kx="0" w14:ky="0" w14:algn="tl">
-            <w14:schemeClr w14:val="dk1">
-              <w14:alpha w14:val="60000"/>
-            </w14:schemeClr>
-          </w14:shadow>
-          <w14:textOutline w14:w="0" w14:cap="flat" w14:cmpd="sng" w14:algn="ctr">
-            <w14:noFill/>
-            <w14:prstDash w14:val="solid"/>
-            <w14:round/>
-          </w14:textOutline>
-        </w:rPr>
-      </w:pPr>
-      <w:r>
-        <w:rPr>
-          <w:rFonts w:ascii="Times New Roman" w:hAnsi="Times New Roman" w:cs="Times New Roman"/>
-          <w:color w:val="000000" w:themeColor="text1"/>
-          <w:sz w:val="30"/>
-          <w:szCs w:val="30"/>
-          <w:shd w:val="clear" w:color="auto" w:fill="FFFFFF"/>
-          <w14:shadow w14:blurRad="38100" w14:dist="19050" w14:dir="2700000" w14:sx="100000" w14:sy="100000" w14:kx="0" w14:ky="0" w14:algn="tl">
-            <w14:schemeClr w14:val="dk1">
-              <w14:alpha w14:val="60000"/>
-            </w14:schemeClr>
-          </w14:shadow>
-          <w14:textOutline w14:w="0" w14:cap="flat" w14:cmpd="sng" w14:algn="ctr">
-            <w14:noFill/>
-            <w14:prstDash w14:val="solid"/>
-            <w14:round/>
-          </w14:textOutline>
-        </w:rPr>
-        <w:t>#</w:t>
-      </w:r>
-      <w:r>
-        <w:rPr>
-          <w:rFonts w:ascii="Times New Roman" w:hAnsi="Times New Roman" w:cs="Times New Roman"/>
-          <w:color w:val="000000" w:themeColor="text1"/>
-          <w:sz w:val="30"/>
-          <w:szCs w:val="30"/>
-          <w:shd w:val="clear" w:color="auto" w:fill="FFFFFF"/>
-          <w14:shadow w14:blurRad="38100" w14:dist="19050" w14:dir="2700000" w14:sx="100000" w14:sy="100000" w14:kx="0" w14:ky="0" w14:algn="tl">
-            <w14:schemeClr w14:val="dk1">
-              <w14:alpha w14:val="60000"/>
-            </w14:schemeClr>
-          </w14:shadow>
-          <w14:textOutline w14:w="0" w14:cap="flat" w14:cmpd="sng" w14:algn="ctr">
-            <w14:noFill/>
-            <w14:prstDash w14:val="solid"/>
-            <w14:round/>
-          </w14:textOutline>
-        </w:rPr>
-        <w:t xml:space="preserve"> cd /var/discourse</w:t>
-      </w:r>
-    </w:p>
-    <w:p>
-      <w:pPr>
-        <w:pStyle w:val="ListParagraph"/>
-        <w:spacing w:after="3"/>
-        <w:ind w:left="1095"/>
-        <w:rPr>
-          <w:rFonts w:ascii="Times New Roman" w:hAnsi="Times New Roman" w:cs="Times New Roman"/>
-          <w:color w:val="000000" w:themeColor="text1"/>
-          <w:sz w:val="30"/>
-          <w:szCs w:val="30"/>
-          <w:shd w:val="clear" w:color="auto" w:fill="FFFFFF"/>
-          <w14:shadow w14:blurRad="38100" w14:dist="19050" w14:dir="2700000" w14:sx="100000" w14:sy="100000" w14:kx="0" w14:ky="0" w14:algn="tl">
-            <w14:schemeClr w14:val="dk1">
-              <w14:alpha w14:val="60000"/>
-            </w14:schemeClr>
-          </w14:shadow>
-          <w14:textOutline w14:w="0" w14:cap="flat" w14:cmpd="sng" w14:algn="ctr">
-            <w14:noFill/>
-            <w14:prstDash w14:val="solid"/>
-            <w14:round/>
-          </w14:textOutline>
-        </w:rPr>
-      </w:pPr>
-      <w:r>
-        <w:rPr>
-          <w:noProof/>
-        </w:rPr>
-        <w:drawing>
-          <wp:inline distT="0" distB="0" distL="0" distR="0" wp14:anchorId="391217C3" wp14:editId="0626551B">
-            <wp:extent cx="5305425" cy="390525"/>
-            <wp:effectExtent l="0" t="0" r="9525" b="9525"/>
-            <wp:docPr id="8" name="Picture 8"/>
+          <wp:inline distT="0" distB="0" distL="0" distR="0" wp14:anchorId="4B0369DA" wp14:editId="31568C1F">
+            <wp:extent cx="6622415" cy="1788160"/>
+            <wp:effectExtent l="0" t="0" r="6985" b="2540"/>
+            <wp:docPr id="5" name="Picture 5"/>
             <wp:cNvGraphicFramePr>
               <a:graphicFrameLocks xmlns:a="http://schemas.openxmlformats.org/drawingml/2006/main" noChangeAspect="1"/>
             </wp:cNvGraphicFramePr>
@@ -4729,7 +4554,7 @@
                   <pic:spPr>
                     <a:xfrm>
                       <a:off x="0" y="0"/>
-                      <a:ext cx="5305425" cy="390525"/>
+                      <a:ext cx="6622415" cy="1788160"/>
                     </a:xfrm>
                     <a:prstGeom prst="rect">
                       <a:avLst/>
@@ -4744,69 +4569,104 @@
     </w:p>
     <w:p>
       <w:pPr>
-        <w:pStyle w:val="ListParagraph"/>
-        <w:spacing w:after="3"/>
-        <w:ind w:left="1095"/>
-        <w:rPr>
-          <w:rFonts w:ascii="Times New Roman" w:hAnsi="Times New Roman" w:cs="Times New Roman"/>
-          <w:color w:val="000000" w:themeColor="text1"/>
-          <w:sz w:val="30"/>
-          <w:szCs w:val="30"/>
-          <w:shd w:val="clear" w:color="auto" w:fill="FFFFFF"/>
-          <w14:shadow w14:blurRad="38100" w14:dist="19050" w14:dir="2700000" w14:sx="100000" w14:sy="100000" w14:kx="0" w14:ky="0" w14:algn="tl">
-            <w14:schemeClr w14:val="dk1">
-              <w14:alpha w14:val="60000"/>
-            </w14:schemeClr>
-          </w14:shadow>
-          <w14:textOutline w14:w="0" w14:cap="flat" w14:cmpd="sng" w14:algn="ctr">
-            <w14:noFill/>
-            <w14:prstDash w14:val="solid"/>
-            <w14:round/>
-          </w14:textOutline>
-        </w:rPr>
-      </w:pPr>
-      <w:r>
-        <w:rPr>
-          <w:rFonts w:ascii="Times New Roman" w:hAnsi="Times New Roman" w:cs="Times New Roman"/>
-          <w:color w:val="000000" w:themeColor="text1"/>
-          <w:sz w:val="30"/>
-          <w:szCs w:val="30"/>
-          <w:shd w:val="clear" w:color="auto" w:fill="FFFFFF"/>
-          <w14:shadow w14:blurRad="38100" w14:dist="19050" w14:dir="2700000" w14:sx="100000" w14:sy="100000" w14:kx="0" w14:ky="0" w14:algn="tl">
-            <w14:schemeClr w14:val="dk1">
-              <w14:alpha w14:val="60000"/>
-            </w14:schemeClr>
-          </w14:shadow>
-          <w14:textOutline w14:w="0" w14:cap="flat" w14:cmpd="sng" w14:algn="ctr">
-            <w14:noFill/>
-            <w14:prstDash w14:val="solid"/>
-            <w14:round/>
-          </w14:textOutline>
-        </w:rPr>
-        <w:t># ./discourse-setup</w:t>
-      </w:r>
-    </w:p>
-    <w:p>
-      <w:pPr>
-        <w:pStyle w:val="ListParagraph"/>
-        <w:spacing w:after="3"/>
-        <w:ind w:left="1095"/>
-        <w:rPr>
-          <w:rFonts w:ascii="Times New Roman" w:hAnsi="Times New Roman" w:cs="Times New Roman"/>
-          <w:color w:val="000000" w:themeColor="text1"/>
-          <w:sz w:val="30"/>
-          <w:szCs w:val="30"/>
-          <w:shd w:val="clear" w:color="auto" w:fill="FFFFFF"/>
-          <w14:shadow w14:blurRad="38100" w14:dist="19050" w14:dir="2700000" w14:sx="100000" w14:sy="100000" w14:kx="0" w14:ky="0" w14:algn="tl">
-            <w14:schemeClr w14:val="dk1">
-              <w14:alpha w14:val="60000"/>
-            </w14:schemeClr>
-          </w14:shadow>
-          <w14:textOutline w14:w="0" w14:cap="flat" w14:cmpd="sng" w14:algn="ctr">
-            <w14:noFill/>
-            <w14:prstDash w14:val="solid"/>
-            <w14:round/>
-          </w14:textOutline>
+        <w:spacing w:after="3"/>
+        <w:rPr>
+          <w:rFonts w:ascii="Times New Roman" w:eastAsia="Times New Roman" w:hAnsi="Times New Roman" w:cs="Times New Roman"/>
+          <w:bCs/>
+          <w:sz w:val="30"/>
+          <w:szCs w:val="30"/>
+        </w:rPr>
+      </w:pPr>
+    </w:p>
+    <w:p>
+      <w:pPr>
+        <w:spacing w:after="3"/>
+        <w:rPr>
+          <w:rFonts w:ascii="Times New Roman" w:eastAsia="Times New Roman" w:hAnsi="Times New Roman" w:cs="Times New Roman"/>
+          <w:bCs/>
+          <w:sz w:val="30"/>
+          <w:szCs w:val="30"/>
+        </w:rPr>
+      </w:pPr>
+      <w:r>
+        <w:rPr>
+          <w:rFonts w:ascii="Times New Roman" w:eastAsia="Times New Roman" w:hAnsi="Times New Roman" w:cs="Times New Roman"/>
+          <w:bCs/>
+          <w:sz w:val="30"/>
+          <w:szCs w:val="30"/>
+        </w:rPr>
+        <w:t>Tiếp theo tạo một tệp môi trường Discourse mới (</w:t>
+      </w:r>
+      <w:r>
+        <w:rPr>
+          <w:rFonts w:ascii="Times New Roman" w:eastAsia="Times New Roman" w:hAnsi="Times New Roman" w:cs="Times New Roman"/>
+          <w:bCs/>
+          <w:color w:val="FFFFFF" w:themeColor="background1"/>
+          <w:sz w:val="30"/>
+          <w:szCs w:val="30"/>
+          <w:highlight w:val="black"/>
+        </w:rPr>
+        <w:t>app.yml</w:t>
+      </w:r>
+      <w:r>
+        <w:rPr>
+          <w:rFonts w:ascii="Times New Roman" w:eastAsia="Times New Roman" w:hAnsi="Times New Roman" w:cs="Times New Roman"/>
+          <w:bCs/>
+          <w:sz w:val="30"/>
+          <w:szCs w:val="30"/>
+        </w:rPr>
+        <w:t>)</w:t>
+      </w:r>
+      <w:r>
+        <w:rPr>
+          <w:rFonts w:ascii="Times New Roman" w:eastAsia="Times New Roman" w:hAnsi="Times New Roman" w:cs="Times New Roman"/>
+          <w:bCs/>
+          <w:sz w:val="30"/>
+          <w:szCs w:val="30"/>
+        </w:rPr>
+        <w:t xml:space="preserve"> bằng cách sao chép tệp mẫu của nó để tạo một tệp mới:</w:t>
+      </w:r>
+    </w:p>
+    <w:p>
+      <w:pPr>
+        <w:spacing w:after="3"/>
+        <w:rPr>
+          <w:rFonts w:ascii="Times New Roman" w:eastAsia="Times New Roman" w:hAnsi="Times New Roman" w:cs="Times New Roman"/>
+          <w:bCs/>
+          <w:color w:val="FF0000"/>
+          <w:sz w:val="30"/>
+          <w:szCs w:val="30"/>
+        </w:rPr>
+      </w:pPr>
+      <w:r>
+        <w:rPr>
+          <w:rFonts w:ascii="Times New Roman" w:eastAsia="Times New Roman" w:hAnsi="Times New Roman" w:cs="Times New Roman"/>
+          <w:bCs/>
+          <w:color w:val="FF0000"/>
+          <w:sz w:val="30"/>
+          <w:szCs w:val="30"/>
+        </w:rPr>
+        <w:t>$</w:t>
+      </w:r>
+      <w:r>
+        <w:rPr>
+          <w:rFonts w:ascii="Times New Roman" w:eastAsia="Times New Roman" w:hAnsi="Times New Roman" w:cs="Times New Roman"/>
+          <w:bCs/>
+          <w:color w:val="FF0000"/>
+          <w:sz w:val="30"/>
+          <w:szCs w:val="30"/>
+        </w:rPr>
+        <w:t>sudo cp /var/discourse/samples/standalone.yml /var/discourse/containers/app.yml</w:t>
+      </w:r>
+    </w:p>
+    <w:p>
+      <w:pPr>
+        <w:spacing w:after="3"/>
+        <w:rPr>
+          <w:rFonts w:ascii="Times New Roman" w:eastAsia="Times New Roman" w:hAnsi="Times New Roman" w:cs="Times New Roman"/>
+          <w:bCs/>
+          <w:sz w:val="30"/>
+          <w:szCs w:val="30"/>
         </w:rPr>
       </w:pPr>
       <w:r>
@@ -4814,10 +4674,10 @@
           <w:noProof/>
         </w:rPr>
         <w:drawing>
-          <wp:inline distT="0" distB="0" distL="0" distR="0" wp14:anchorId="20C6F5CD" wp14:editId="5E3E6F92">
-            <wp:extent cx="6622415" cy="1146175"/>
+          <wp:inline distT="0" distB="0" distL="0" distR="0" wp14:anchorId="087AEF59" wp14:editId="25C2F8B5">
+            <wp:extent cx="6622415" cy="518795"/>
             <wp:effectExtent l="0" t="0" r="6985" b="0"/>
-            <wp:docPr id="11" name="Picture 11"/>
+            <wp:docPr id="15" name="Picture 15"/>
             <wp:cNvGraphicFramePr>
               <a:graphicFrameLocks xmlns:a="http://schemas.openxmlformats.org/drawingml/2006/main" noChangeAspect="1"/>
             </wp:cNvGraphicFramePr>
@@ -4837,7 +4697,7 @@
                   <pic:spPr>
                     <a:xfrm>
                       <a:off x="0" y="0"/>
-                      <a:ext cx="6622415" cy="1146175"/>
+                      <a:ext cx="6622415" cy="518795"/>
                     </a:xfrm>
                     <a:prstGeom prst="rect">
                       <a:avLst/>
@@ -4852,65 +4712,88 @@
     </w:p>
     <w:p>
       <w:pPr>
-        <w:pStyle w:val="ListParagraph"/>
-        <w:spacing w:after="3"/>
-        <w:ind w:left="1095"/>
-        <w:rPr>
-          <w:rFonts w:ascii="Times New Roman" w:hAnsi="Times New Roman" w:cs="Times New Roman"/>
-          <w:color w:val="000000" w:themeColor="text1"/>
-          <w:sz w:val="30"/>
-          <w:szCs w:val="30"/>
-          <w:shd w:val="clear" w:color="auto" w:fill="FFFFFF"/>
-          <w14:shadow w14:blurRad="38100" w14:dist="19050" w14:dir="2700000" w14:sx="100000" w14:sy="100000" w14:kx="0" w14:ky="0" w14:algn="tl">
-            <w14:schemeClr w14:val="dk1">
-              <w14:alpha w14:val="60000"/>
-            </w14:schemeClr>
-          </w14:shadow>
-          <w14:textOutline w14:w="0" w14:cap="flat" w14:cmpd="sng" w14:algn="ctr">
-            <w14:noFill/>
-            <w14:prstDash w14:val="solid"/>
-            <w14:round/>
-          </w14:textOutline>
-        </w:rPr>
-      </w:pPr>
-    </w:p>
-    <w:p>
-      <w:pPr>
-        <w:pStyle w:val="ListParagraph"/>
-        <w:spacing w:after="3"/>
-        <w:ind w:left="1095"/>
-        <w:rPr>
-          <w:rFonts w:ascii="Times New Roman" w:eastAsia="Times New Roman" w:hAnsi="Times New Roman" w:cs="Times New Roman"/>
-          <w:bCs/>
-          <w:sz w:val="30"/>
-          <w:szCs w:val="30"/>
-          <w14:reflection w14:blurRad="6350" w14:stA="53000" w14:stPos="0" w14:endA="300" w14:endPos="35500" w14:dist="0" w14:dir="5400000" w14:fadeDir="5400000" w14:sx="100000" w14:sy="-90000" w14:kx="0" w14:ky="0" w14:algn="bl"/>
-          <w14:textOutline w14:w="0" w14:cap="flat" w14:cmpd="sng" w14:algn="ctr">
-            <w14:noFill/>
-            <w14:prstDash w14:val="solid"/>
-            <w14:round/>
-          </w14:textOutline>
-          <w14:textFill>
-            <w14:gradFill>
-              <w14:gsLst>
-                <w14:gs w14:pos="0">
-                  <w14:schemeClr w14:val="accent5">
-                    <w14:lumMod w14:val="50000"/>
-                  </w14:schemeClr>
-                </w14:gs>
-                <w14:gs w14:pos="50000">
-                  <w14:schemeClr w14:val="accent5"/>
-                </w14:gs>
-                <w14:gs w14:pos="100000">
-                  <w14:schemeClr w14:val="accent5">
-                    <w14:lumMod w14:val="60000"/>
-                    <w14:lumOff w14:val="40000"/>
-                  </w14:schemeClr>
-                </w14:gs>
-              </w14:gsLst>
-              <w14:lin w14:ang="5400000" w14:scaled="0"/>
-            </w14:gradFill>
-          </w14:textFill>
+        <w:spacing w:after="3"/>
+        <w:rPr>
+          <w:rFonts w:ascii="Times New Roman" w:eastAsia="Times New Roman" w:hAnsi="Times New Roman" w:cs="Times New Roman"/>
+          <w:bCs/>
+          <w:sz w:val="30"/>
+          <w:szCs w:val="30"/>
+        </w:rPr>
+      </w:pPr>
+    </w:p>
+    <w:p>
+      <w:pPr>
+        <w:spacing w:after="3"/>
+        <w:rPr>
+          <w:rFonts w:ascii="Times New Roman" w:eastAsia="Times New Roman" w:hAnsi="Times New Roman" w:cs="Times New Roman"/>
+          <w:bCs/>
+          <w:color w:val="auto"/>
+          <w:sz w:val="30"/>
+          <w:szCs w:val="30"/>
+        </w:rPr>
+      </w:pPr>
+      <w:r>
+        <w:rPr>
+          <w:rFonts w:ascii="Times New Roman" w:eastAsia="Times New Roman" w:hAnsi="Times New Roman" w:cs="Times New Roman"/>
+          <w:bCs/>
+          <w:color w:val="auto"/>
+          <w:sz w:val="30"/>
+          <w:szCs w:val="30"/>
+        </w:rPr>
+        <w:t xml:space="preserve">Sau khi hoàn tất hãy chạy lệnh bên dưới </w:t>
+      </w:r>
+      <w:r>
+        <w:rPr>
+          <w:rFonts w:ascii="Times New Roman" w:eastAsia="Times New Roman" w:hAnsi="Times New Roman" w:cs="Times New Roman"/>
+          <w:bCs/>
+          <w:color w:val="auto"/>
+          <w:sz w:val="30"/>
+          <w:szCs w:val="30"/>
+        </w:rPr>
+        <w:t>để mở mới tập tin (app.yml)  và chỉnh sửa nó</w:t>
+      </w:r>
+      <w:r>
+        <w:rPr>
+          <w:rFonts w:ascii="Times New Roman" w:eastAsia="Times New Roman" w:hAnsi="Times New Roman" w:cs="Times New Roman"/>
+          <w:bCs/>
+          <w:color w:val="auto"/>
+          <w:sz w:val="30"/>
+          <w:szCs w:val="30"/>
+        </w:rPr>
+        <w:t xml:space="preserve"> phù hợp với môi trường của bạn</w:t>
+      </w:r>
+    </w:p>
+    <w:p>
+      <w:pPr>
+        <w:spacing w:after="3"/>
+        <w:rPr>
+          <w:rFonts w:ascii="Times New Roman" w:eastAsia="Times New Roman" w:hAnsi="Times New Roman" w:cs="Times New Roman"/>
+          <w:bCs/>
+          <w:color w:val="FF0000"/>
+          <w:sz w:val="30"/>
+          <w:szCs w:val="30"/>
+        </w:rPr>
+      </w:pPr>
+      <w:r>
+        <w:rPr>
+          <w:rFonts w:ascii="Times New Roman" w:eastAsia="Times New Roman" w:hAnsi="Times New Roman" w:cs="Times New Roman"/>
+          <w:bCs/>
+          <w:color w:val="FF0000"/>
+          <w:sz w:val="30"/>
+          <w:szCs w:val="30"/>
+        </w:rPr>
+        <w:t>$sudo nano /var/discourse/containers/app.yml</w:t>
+      </w:r>
+    </w:p>
+    <w:p>
+      <w:pPr>
+        <w:spacing w:after="3"/>
+        <w:rPr>
+          <w:rFonts w:ascii="Times New Roman" w:eastAsia="Times New Roman" w:hAnsi="Times New Roman" w:cs="Times New Roman"/>
+          <w:bCs/>
+          <w:color w:val="auto"/>
+          <w:sz w:val="30"/>
+          <w:szCs w:val="30"/>
         </w:rPr>
       </w:pPr>
       <w:r>
@@ -4918,10 +4801,10 @@
           <w:noProof/>
         </w:rPr>
         <w:drawing>
-          <wp:inline distT="0" distB="0" distL="0" distR="0" wp14:anchorId="674596C9" wp14:editId="5A69BC3C">
-            <wp:extent cx="6622415" cy="2564765"/>
-            <wp:effectExtent l="0" t="0" r="6985" b="6985"/>
-            <wp:docPr id="12" name="Picture 12"/>
+          <wp:inline distT="0" distB="0" distL="0" distR="0" wp14:anchorId="292A7D11" wp14:editId="50733C81">
+            <wp:extent cx="6622415" cy="398780"/>
+            <wp:effectExtent l="0" t="0" r="6985" b="1270"/>
+            <wp:docPr id="17" name="Picture 17"/>
             <wp:cNvGraphicFramePr>
               <a:graphicFrameLocks xmlns:a="http://schemas.openxmlformats.org/drawingml/2006/main" noChangeAspect="1"/>
             </wp:cNvGraphicFramePr>
@@ -4941,7 +4824,7 @@
                   <pic:spPr>
                     <a:xfrm>
                       <a:off x="0" y="0"/>
-                      <a:ext cx="6622415" cy="2564765"/>
+                      <a:ext cx="6622415" cy="398780"/>
                     </a:xfrm>
                     <a:prstGeom prst="rect">
                       <a:avLst/>
@@ -4956,160 +4839,225 @@
     </w:p>
     <w:p>
       <w:pPr>
-        <w:spacing w:after="0" w:line="255" w:lineRule="auto"/>
-        <w:ind w:left="1081" w:right="1050"/>
-      </w:pPr>
-    </w:p>
-    <w:p>
-      <w:pPr>
-        <w:spacing w:after="0" w:line="255" w:lineRule="auto"/>
-        <w:ind w:left="1081" w:right="1050"/>
-      </w:pPr>
-    </w:p>
-    <w:p>
-      <w:pPr>
-        <w:spacing w:after="0" w:line="255" w:lineRule="auto"/>
-        <w:ind w:left="1081" w:right="1050"/>
+        <w:spacing w:after="3"/>
+        <w:rPr>
+          <w:noProof/>
+        </w:rPr>
+      </w:pPr>
+    </w:p>
+    <w:p>
+      <w:pPr>
+        <w:spacing w:after="3"/>
+        <w:rPr>
+          <w:rFonts w:ascii="Times New Roman" w:eastAsia="Times New Roman" w:hAnsi="Times New Roman" w:cs="Times New Roman"/>
+          <w:bCs/>
+          <w:color w:val="auto"/>
+          <w:sz w:val="30"/>
+          <w:szCs w:val="30"/>
+        </w:rPr>
+      </w:pPr>
+      <w:r>
+        <w:rPr>
+          <w:noProof/>
+        </w:rPr>
+        <w:lastRenderedPageBreak/>
+        <w:drawing>
+          <wp:inline distT="0" distB="0" distL="0" distR="0" wp14:anchorId="30FF137E" wp14:editId="7C28C61F">
+            <wp:extent cx="6622415" cy="5525770"/>
+            <wp:effectExtent l="0" t="0" r="6985" b="0"/>
+            <wp:docPr id="18" name="Picture 18"/>
+            <wp:cNvGraphicFramePr>
+              <a:graphicFrameLocks xmlns:a="http://schemas.openxmlformats.org/drawingml/2006/main" noChangeAspect="1"/>
+            </wp:cNvGraphicFramePr>
+            <a:graphic xmlns:a="http://schemas.openxmlformats.org/drawingml/2006/main">
+              <a:graphicData uri="http://schemas.openxmlformats.org/drawingml/2006/picture">
+                <pic:pic xmlns:pic="http://schemas.openxmlformats.org/drawingml/2006/picture">
+                  <pic:nvPicPr>
+                    <pic:cNvPr id="1" name=""/>
+                    <pic:cNvPicPr/>
+                  </pic:nvPicPr>
+                  <pic:blipFill>
+                    <a:blip r:embed="rId46"/>
+                    <a:stretch>
+                      <a:fillRect/>
+                    </a:stretch>
+                  </pic:blipFill>
+                  <pic:spPr>
+                    <a:xfrm>
+                      <a:off x="0" y="0"/>
+                      <a:ext cx="6622415" cy="5525770"/>
+                    </a:xfrm>
+                    <a:prstGeom prst="rect">
+                      <a:avLst/>
+                    </a:prstGeom>
+                  </pic:spPr>
+                </pic:pic>
+              </a:graphicData>
+            </a:graphic>
+          </wp:inline>
+        </w:drawing>
+      </w:r>
+      <w:r>
+        <w:rPr>
+          <w:rFonts w:ascii="Times New Roman" w:eastAsia="Times New Roman" w:hAnsi="Times New Roman" w:cs="Times New Roman"/>
+          <w:bCs/>
+          <w:color w:val="auto"/>
+          <w:sz w:val="30"/>
+          <w:szCs w:val="30"/>
+        </w:rPr>
+        <w:t>foru</w:t>
+      </w:r>
+    </w:p>
+    <w:p>
+      <w:pPr>
+        <w:spacing w:after="3"/>
+        <w:rPr>
+          <w:rFonts w:ascii="Times New Roman" w:eastAsia="Times New Roman" w:hAnsi="Times New Roman" w:cs="Times New Roman"/>
+          <w:bCs/>
+          <w:sz w:val="30"/>
+          <w:szCs w:val="30"/>
+        </w:rPr>
       </w:pPr>
     </w:p>
     <w:p>
       <w:pPr>
         <w:pStyle w:val="ListParagraph"/>
-        <w:spacing w:after="0" w:line="255" w:lineRule="auto"/>
-        <w:ind w:left="1801" w:right="1050"/>
-      </w:pPr>
-    </w:p>
-    <w:p>
-      <w:pPr>
-        <w:spacing w:after="154"/>
-        <w:ind w:right="9273"/>
-        <w:jc w:val="right"/>
-      </w:pPr>
-      <w:r>
-        <w:rPr>
-          <w:rFonts w:ascii="Times New Roman" w:eastAsia="Times New Roman" w:hAnsi="Times New Roman" w:cs="Times New Roman"/>
-          <w:sz w:val="30"/>
-        </w:rPr>
-        <w:t xml:space="preserve"> </w:t>
-      </w:r>
-    </w:p>
-    <w:p>
-      <w:pPr>
-        <w:spacing w:after="155"/>
-      </w:pPr>
-      <w:r>
-        <w:rPr>
-          <w:rFonts w:ascii="Times New Roman" w:eastAsia="Times New Roman" w:hAnsi="Times New Roman" w:cs="Times New Roman"/>
-          <w:sz w:val="30"/>
-        </w:rPr>
-        <w:t xml:space="preserve">  </w:t>
-      </w:r>
-    </w:p>
-    <w:p>
-      <w:pPr>
-        <w:spacing w:after="154"/>
-      </w:pPr>
-      <w:r>
-        <w:rPr>
-          <w:rFonts w:ascii="Times New Roman" w:eastAsia="Times New Roman" w:hAnsi="Times New Roman" w:cs="Times New Roman"/>
-          <w:sz w:val="30"/>
-        </w:rPr>
-        <w:t xml:space="preserve"> </w:t>
-      </w:r>
-    </w:p>
-    <w:p>
-      <w:pPr>
-        <w:spacing w:after="154"/>
-      </w:pPr>
-      <w:r>
-        <w:rPr>
-          <w:rFonts w:ascii="Times New Roman" w:eastAsia="Times New Roman" w:hAnsi="Times New Roman" w:cs="Times New Roman"/>
-          <w:sz w:val="30"/>
-        </w:rPr>
-        <w:lastRenderedPageBreak/>
-        <w:t xml:space="preserve"> </w:t>
-      </w:r>
-    </w:p>
-    <w:p>
-      <w:pPr>
-        <w:spacing w:after="150"/>
-      </w:pPr>
-      <w:r>
-        <w:rPr>
-          <w:rFonts w:ascii="Times New Roman" w:eastAsia="Times New Roman" w:hAnsi="Times New Roman" w:cs="Times New Roman"/>
-          <w:sz w:val="30"/>
-        </w:rPr>
-        <w:t xml:space="preserve"> </w:t>
-      </w:r>
-    </w:p>
-    <w:p>
-      <w:pPr>
-        <w:spacing w:after="154"/>
-      </w:pPr>
-      <w:r>
-        <w:rPr>
-          <w:rFonts w:ascii="Times New Roman" w:eastAsia="Times New Roman" w:hAnsi="Times New Roman" w:cs="Times New Roman"/>
-          <w:sz w:val="30"/>
-        </w:rPr>
-        <w:t xml:space="preserve"> </w:t>
-      </w:r>
-    </w:p>
-    <w:p>
-      <w:pPr>
-        <w:spacing w:after="154"/>
-      </w:pPr>
-      <w:r>
-        <w:rPr>
-          <w:rFonts w:ascii="Times New Roman" w:eastAsia="Times New Roman" w:hAnsi="Times New Roman" w:cs="Times New Roman"/>
-          <w:sz w:val="30"/>
-        </w:rPr>
-        <w:t xml:space="preserve"> </w:t>
-      </w:r>
-    </w:p>
-    <w:p>
-      <w:pPr>
-        <w:spacing w:after="155"/>
-      </w:pPr>
-      <w:r>
-        <w:rPr>
-          <w:rFonts w:ascii="Times New Roman" w:eastAsia="Times New Roman" w:hAnsi="Times New Roman" w:cs="Times New Roman"/>
-          <w:sz w:val="30"/>
-        </w:rPr>
-        <w:t xml:space="preserve"> </w:t>
-      </w:r>
-    </w:p>
-    <w:p>
-      <w:pPr>
-        <w:spacing w:after="87"/>
-      </w:pPr>
-      <w:r>
-        <w:rPr>
-          <w:rFonts w:ascii="Times New Roman" w:eastAsia="Times New Roman" w:hAnsi="Times New Roman" w:cs="Times New Roman"/>
-          <w:sz w:val="30"/>
-        </w:rPr>
-        <w:t xml:space="preserve"> </w:t>
-      </w:r>
-    </w:p>
-    <w:p>
-      <w:pPr>
-        <w:spacing w:after="227"/>
-      </w:pPr>
-      <w:r>
-        <w:t xml:space="preserve"> </w:t>
-      </w:r>
-    </w:p>
-    <w:p>
-      <w:pPr>
-        <w:spacing w:after="0"/>
-      </w:pPr>
-      <w:r>
-        <w:rPr>
-          <w:rFonts w:ascii="Times New Roman" w:eastAsia="Times New Roman" w:hAnsi="Times New Roman" w:cs="Times New Roman"/>
-          <w:b/>
-          <w:sz w:val="30"/>
-        </w:rPr>
-        <w:t xml:space="preserve"> </w:t>
-      </w:r>
+        <w:numPr>
+          <w:ilvl w:val="0"/>
+          <w:numId w:val="7"/>
+        </w:numPr>
+        <w:spacing w:after="3"/>
+        <w:rPr>
+          <w:rFonts w:ascii="Times New Roman" w:eastAsia="Times New Roman" w:hAnsi="Times New Roman" w:cs="Times New Roman"/>
+          <w:b/>
+          <w:sz w:val="30"/>
+          <w:szCs w:val="30"/>
+        </w:rPr>
+      </w:pPr>
+      <w:r>
+        <w:rPr>
+          <w:rFonts w:ascii="Times New Roman" w:eastAsia="Times New Roman" w:hAnsi="Times New Roman" w:cs="Times New Roman"/>
+          <w:b/>
+          <w:sz w:val="30"/>
+          <w:szCs w:val="30"/>
+        </w:rPr>
+        <w:t>Khởi chạy Discourse App</w:t>
+      </w:r>
+    </w:p>
+    <w:p>
+      <w:pPr>
+        <w:spacing w:after="3"/>
+        <w:rPr>
+          <w:rFonts w:ascii="Times New Roman" w:eastAsia="Times New Roman" w:hAnsi="Times New Roman" w:cs="Times New Roman"/>
+          <w:bCs/>
+          <w:sz w:val="30"/>
+          <w:szCs w:val="30"/>
+        </w:rPr>
+      </w:pPr>
+      <w:r>
+        <w:rPr>
+          <w:rFonts w:ascii="Times New Roman" w:eastAsia="Times New Roman" w:hAnsi="Times New Roman" w:cs="Times New Roman"/>
+          <w:bCs/>
+          <w:sz w:val="30"/>
+          <w:szCs w:val="30"/>
+        </w:rPr>
+        <w:t>Sau khi thiết lập</w:t>
+      </w:r>
+      <w:r>
+        <w:rPr>
+          <w:rFonts w:ascii="Times New Roman" w:eastAsia="Times New Roman" w:hAnsi="Times New Roman" w:cs="Times New Roman"/>
+          <w:bCs/>
+          <w:sz w:val="30"/>
+          <w:szCs w:val="30"/>
+        </w:rPr>
+        <w:t xml:space="preserve">, máy chủ của bạn </w:t>
+      </w:r>
+      <w:r>
+        <w:rPr>
+          <w:rFonts w:ascii="Times New Roman" w:eastAsia="Times New Roman" w:hAnsi="Times New Roman" w:cs="Times New Roman"/>
+          <w:bCs/>
+          <w:sz w:val="30"/>
+          <w:szCs w:val="30"/>
+        </w:rPr>
+        <w:t>đã sẵn sàng. Tất cả những gì bạn cần làm là khởi động Discourse và sử dụng.</w:t>
+      </w:r>
+    </w:p>
+    <w:p>
+      <w:pPr>
+        <w:spacing w:after="3"/>
+        <w:rPr>
+          <w:rFonts w:ascii="Times New Roman" w:eastAsia="Times New Roman" w:hAnsi="Times New Roman" w:cs="Times New Roman"/>
+          <w:bCs/>
+          <w:sz w:val="30"/>
+          <w:szCs w:val="30"/>
+        </w:rPr>
+      </w:pPr>
+      <w:r>
+        <w:rPr>
+          <w:rFonts w:ascii="Times New Roman" w:eastAsia="Times New Roman" w:hAnsi="Times New Roman" w:cs="Times New Roman"/>
+          <w:bCs/>
+          <w:sz w:val="30"/>
+          <w:szCs w:val="30"/>
+        </w:rPr>
+        <w:t xml:space="preserve">Để làm điều đó, chạy lệnh như bên dưới: </w:t>
+      </w:r>
+    </w:p>
+    <w:p>
+      <w:pPr>
+        <w:spacing w:after="3"/>
+        <w:rPr>
+          <w:rFonts w:ascii="Times New Roman" w:eastAsia="Times New Roman" w:hAnsi="Times New Roman" w:cs="Times New Roman"/>
+          <w:bCs/>
+          <w:color w:val="FF0000"/>
+          <w:sz w:val="30"/>
+          <w:szCs w:val="30"/>
+        </w:rPr>
+      </w:pPr>
+      <w:r>
+        <w:rPr>
+          <w:rFonts w:ascii="Times New Roman" w:eastAsia="Times New Roman" w:hAnsi="Times New Roman" w:cs="Times New Roman"/>
+          <w:bCs/>
+          <w:color w:val="FF0000"/>
+          <w:sz w:val="30"/>
+          <w:szCs w:val="30"/>
+        </w:rPr>
+        <w:t>$sudo ./launcher bootstrap app</w:t>
+      </w:r>
+    </w:p>
+    <w:p>
+      <w:pPr>
+        <w:spacing w:after="3"/>
+        <w:rPr>
+          <w:rFonts w:ascii="Times New Roman" w:eastAsia="Times New Roman" w:hAnsi="Times New Roman" w:cs="Times New Roman"/>
+          <w:bCs/>
+          <w:color w:val="FF0000"/>
+          <w:sz w:val="30"/>
+          <w:szCs w:val="30"/>
+        </w:rPr>
+      </w:pPr>
+      <w:r>
+        <w:rPr>
+          <w:rFonts w:ascii="Times New Roman" w:eastAsia="Times New Roman" w:hAnsi="Times New Roman" w:cs="Times New Roman"/>
+          <w:bCs/>
+          <w:color w:val="FF0000"/>
+          <w:sz w:val="30"/>
+          <w:szCs w:val="30"/>
+        </w:rPr>
+        <w:t>$sudo ./laucher start app</w:t>
+      </w:r>
+    </w:p>
+    <w:p>
+      <w:pPr>
+        <w:pStyle w:val="ListParagraph"/>
+        <w:spacing w:after="3"/>
+        <w:ind w:left="1095"/>
+        <w:rPr>
+          <w:rFonts w:ascii="Times New Roman" w:eastAsia="Times New Roman" w:hAnsi="Times New Roman" w:cs="Times New Roman"/>
+          <w:bCs/>
+          <w:sz w:val="30"/>
+          <w:szCs w:val="30"/>
+        </w:rPr>
+      </w:pPr>
     </w:p>
     <w:sectPr>
       <w:pgSz w:w="12240" w:h="15840"/>
@@ -6934,6 +6882,23 @@
       <w:szCs w:val="20"/>
     </w:rPr>
   </w:style>
+  <w:style w:type="paragraph" w:styleId="NormalWeb">
+    <w:name w:val="Normal (Web)"/>
+    <w:basedOn w:val="Normal"/>
+    <w:uiPriority w:val="99"/>
+    <w:semiHidden/>
+    <w:unhideWhenUsed/>
+    <w:rsid w:val="0038074D"/>
+    <w:pPr>
+      <w:spacing w:before="100" w:beforeAutospacing="1" w:after="100" w:afterAutospacing="1" w:line="240" w:lineRule="auto"/>
+    </w:pPr>
+    <w:rPr>
+      <w:rFonts w:ascii="Times New Roman" w:eastAsia="Times New Roman" w:hAnsi="Times New Roman" w:cs="Times New Roman"/>
+      <w:color w:val="auto"/>
+      <w:sz w:val="24"/>
+      <w:szCs w:val="24"/>
+    </w:rPr>
+  </w:style>
 </w:styles>
 </file>
 

</xml_diff>